<commit_message>
Converting Word documents to MarkDown: Copying red markings of words that may express things too strongly ('trigger words').
</commit_message>
<xml_diff>
--- a/1. Spec/15. System Objects/5. System Objects Misc Issues.docx
+++ b/1. Spec/15. System Objects/5. System Objects Misc Issues.docx
@@ -1,6 +1,6 @@
 
 <file path=word/document.xml><?xml version="1.0" encoding="utf-8"?>
-<w:document xmlns:wpc="http://schemas.microsoft.com/office/word/2010/wordprocessingCanvas" xmlns:cx="http://schemas.microsoft.com/office/drawing/2014/chartex" xmlns:cx1="http://schemas.microsoft.com/office/drawing/2015/9/8/chartex" xmlns:cx2="http://schemas.microsoft.com/office/drawing/2015/10/21/chartex" xmlns:cx3="http://schemas.microsoft.com/office/drawing/2016/5/9/chartex" xmlns:cx4="http://schemas.microsoft.com/office/drawing/2016/5/10/chartex" xmlns:cx5="http://schemas.microsoft.com/office/drawing/2016/5/11/chartex" xmlns:cx6="http://schemas.microsoft.com/office/drawing/2016/5/12/chartex" xmlns:cx7="http://schemas.microsoft.com/office/drawing/2016/5/13/chartex" xmlns:cx8="http://schemas.microsoft.com/office/drawing/2016/5/14/chartex" xmlns:mc="http://schemas.openxmlformats.org/markup-compatibility/2006" xmlns:aink="http://schemas.microsoft.com/office/drawing/2016/ink" xmlns:am3d="http://schemas.microsoft.com/office/drawing/2017/model3d" xmlns:o="urn:schemas-microsoft-com:office:office" xmlns:r="http://schemas.openxmlformats.org/officeDocument/2006/relationships" xmlns:m="http://schemas.openxmlformats.org/officeDocument/2006/math" xmlns:v="urn:schemas-microsoft-com:vml" xmlns:wp14="http://schemas.microsoft.com/office/word/2010/wordprocessingDrawing" xmlns:wp="http://schemas.openxmlformats.org/drawingml/2006/wordprocessingDrawing" xmlns:w10="urn:schemas-microsoft-com:office:word" xmlns:w="http://schemas.openxmlformats.org/wordprocessingml/2006/main" xmlns:w14="http://schemas.microsoft.com/office/word/2010/wordml" xmlns:w15="http://schemas.microsoft.com/office/word/2012/wordml" xmlns:w16cid="http://schemas.microsoft.com/office/word/2016/wordml/cid" xmlns:w16se="http://schemas.microsoft.com/office/word/2015/wordml/symex" xmlns:wpg="http://schemas.microsoft.com/office/word/2010/wordprocessingGroup" xmlns:wpi="http://schemas.microsoft.com/office/word/2010/wordprocessingInk" xmlns:wne="http://schemas.microsoft.com/office/word/2006/wordml" xmlns:wps="http://schemas.microsoft.com/office/word/2010/wordprocessingShape" mc:Ignorable="w14 w15 w16se w16cid wp14">
+<w:document xmlns:wpc="http://schemas.microsoft.com/office/word/2010/wordprocessingCanvas" xmlns:cx="http://schemas.microsoft.com/office/drawing/2014/chartex" xmlns:cx1="http://schemas.microsoft.com/office/drawing/2015/9/8/chartex" xmlns:cx2="http://schemas.microsoft.com/office/drawing/2015/10/21/chartex" xmlns:cx3="http://schemas.microsoft.com/office/drawing/2016/5/9/chartex" xmlns:cx4="http://schemas.microsoft.com/office/drawing/2016/5/10/chartex" xmlns:cx5="http://schemas.microsoft.com/office/drawing/2016/5/11/chartex" xmlns:cx6="http://schemas.microsoft.com/office/drawing/2016/5/12/chartex" xmlns:cx7="http://schemas.microsoft.com/office/drawing/2016/5/13/chartex" xmlns:cx8="http://schemas.microsoft.com/office/drawing/2016/5/14/chartex" xmlns:mc="http://schemas.openxmlformats.org/markup-compatibility/2006" xmlns:aink="http://schemas.microsoft.com/office/drawing/2016/ink" xmlns:am3d="http://schemas.microsoft.com/office/drawing/2017/model3d" xmlns:o="urn:schemas-microsoft-com:office:office" xmlns:r="http://schemas.openxmlformats.org/officeDocument/2006/relationships" xmlns:m="http://schemas.openxmlformats.org/officeDocument/2006/math" xmlns:v="urn:schemas-microsoft-com:vml" xmlns:wp14="http://schemas.microsoft.com/office/word/2010/wordprocessingDrawing" xmlns:wp="http://schemas.openxmlformats.org/drawingml/2006/wordprocessingDrawing" xmlns:w10="urn:schemas-microsoft-com:office:word" xmlns:w="http://schemas.openxmlformats.org/wordprocessingml/2006/main" xmlns:w14="http://schemas.microsoft.com/office/word/2010/wordml" xmlns:w15="http://schemas.microsoft.com/office/word/2012/wordml" xmlns:w16cex="http://schemas.microsoft.com/office/word/2018/wordml/cex" xmlns:w16cid="http://schemas.microsoft.com/office/word/2016/wordml/cid" xmlns:w16="http://schemas.microsoft.com/office/word/2018/wordml" xmlns:w16se="http://schemas.microsoft.com/office/word/2015/wordml/symex" xmlns:wpg="http://schemas.microsoft.com/office/word/2010/wordprocessingGroup" xmlns:wpi="http://schemas.microsoft.com/office/word/2010/wordprocessingInk" xmlns:wne="http://schemas.microsoft.com/office/word/2006/wordml" xmlns:wps="http://schemas.microsoft.com/office/word/2010/wordprocessingShape" mc:Ignorable="w14 w15 w16se w16cid w16 w16cex wp14">
   <w:background w:color="000000"/>
   <w:body>
     <w:tbl>
@@ -217,7 +217,7 @@
           <w:noProof/>
         </w:rPr>
         <w:drawing>
-          <wp:inline distT="0" distB="0" distL="0" distR="0" wp14:anchorId="78F36AAF" wp14:editId="2D50A9F2">
+          <wp:inline distT="0" distB="0" distL="0" distR="0" wp14:anchorId="144E545F" wp14:editId="1C078BD1">
             <wp:extent cx="701040" cy="685800"/>
             <wp:effectExtent l="0" t="0" r="0" b="0"/>
             <wp:docPr id="1" name="Picture 1"/>
@@ -310,7 +310,7 @@
           <w:noProof/>
         </w:rPr>
         <w:drawing>
-          <wp:inline distT="0" distB="0" distL="0" distR="0" wp14:anchorId="0A9471D3" wp14:editId="7BDF5502">
+          <wp:inline distT="0" distB="0" distL="0" distR="0" wp14:anchorId="688B9974" wp14:editId="4E8AF0C0">
             <wp:extent cx="2026285" cy="763270"/>
             <wp:effectExtent l="0" t="0" r="0" b="0"/>
             <wp:docPr id="2" name="Picture 2"/>
@@ -384,7 +384,7 @@
           <w:noProof/>
         </w:rPr>
         <w:drawing>
-          <wp:inline distT="0" distB="0" distL="0" distR="0" wp14:anchorId="41CD381F" wp14:editId="78EEC39E">
+          <wp:inline distT="0" distB="0" distL="0" distR="0" wp14:anchorId="4342C805" wp14:editId="74005296">
             <wp:extent cx="1989455" cy="793750"/>
             <wp:effectExtent l="0" t="0" r="0" b="0"/>
             <wp:docPr id="3" name="Picture 3"/>
@@ -458,7 +458,7 @@
           <w:noProof/>
         </w:rPr>
         <w:drawing>
-          <wp:inline distT="0" distB="0" distL="0" distR="0" wp14:anchorId="7AD373BD" wp14:editId="1D0C16DE">
+          <wp:inline distT="0" distB="0" distL="0" distR="0" wp14:anchorId="4B6D3E7A" wp14:editId="39029D12">
             <wp:extent cx="1986280" cy="732155"/>
             <wp:effectExtent l="0" t="0" r="0" b="0"/>
             <wp:docPr id="4" name="Picture 4"/>
@@ -518,7 +518,7 @@
           <w:noProof/>
         </w:rPr>
         <w:drawing>
-          <wp:inline distT="0" distB="0" distL="0" distR="0" wp14:anchorId="73D60A34" wp14:editId="755258A2">
+          <wp:inline distT="0" distB="0" distL="0" distR="0" wp14:anchorId="345091B5" wp14:editId="11F2A240">
             <wp:extent cx="1989455" cy="621030"/>
             <wp:effectExtent l="0" t="0" r="0" b="0"/>
             <wp:docPr id="5" name="Picture 5"/>
@@ -863,7 +863,7 @@
           <w:noProof/>
         </w:rPr>
         <w:drawing>
-          <wp:inline distT="0" distB="0" distL="0" distR="0" wp14:anchorId="2F74CF36" wp14:editId="2F3E15FF">
+          <wp:inline distT="0" distB="0" distL="0" distR="0" wp14:anchorId="24472E65" wp14:editId="59CB948F">
             <wp:extent cx="2480310" cy="2369185"/>
             <wp:effectExtent l="0" t="0" r="0" b="0"/>
             <wp:docPr id="6" name="Picture 6"/>
@@ -1375,7 +1375,7 @@
           <w:noProof/>
         </w:rPr>
         <w:drawing>
-          <wp:inline distT="0" distB="0" distL="0" distR="0" wp14:anchorId="3EC3E877" wp14:editId="7CB9FCE9">
+          <wp:inline distT="0" distB="0" distL="0" distR="0" wp14:anchorId="720F10CE" wp14:editId="4704AD64">
             <wp:extent cx="1884680" cy="858520"/>
             <wp:effectExtent l="0" t="0" r="0" b="0"/>
             <wp:docPr id="8" name="Picture 8"/>
@@ -1439,7 +1439,7 @@
           <w:noProof/>
         </w:rPr>
         <w:drawing>
-          <wp:inline distT="0" distB="0" distL="0" distR="0" wp14:anchorId="06287521" wp14:editId="5922177A">
+          <wp:inline distT="0" distB="0" distL="0" distR="0" wp14:anchorId="197CA73A" wp14:editId="5E282400">
             <wp:extent cx="2254885" cy="920750"/>
             <wp:effectExtent l="0" t="0" r="0" b="0"/>
             <wp:docPr id="9" name="Picture 9"/>
@@ -1503,7 +1503,7 @@
           <w:noProof/>
         </w:rPr>
         <w:drawing>
-          <wp:inline distT="0" distB="0" distL="0" distR="0" wp14:anchorId="0BEB8EC5" wp14:editId="66D0E12C">
+          <wp:inline distT="0" distB="0" distL="0" distR="0" wp14:anchorId="44F9FC3A" wp14:editId="454E09F2">
             <wp:extent cx="2353945" cy="581025"/>
             <wp:effectExtent l="0" t="0" r="0" b="0"/>
             <wp:docPr id="10" name="Picture 10"/>
@@ -1577,7 +1577,7 @@
           <w:noProof/>
         </w:rPr>
         <w:drawing>
-          <wp:inline distT="0" distB="0" distL="0" distR="0" wp14:anchorId="765B4B5E" wp14:editId="2767550E">
+          <wp:inline distT="0" distB="0" distL="0" distR="0" wp14:anchorId="5DE070B0" wp14:editId="064FFFBC">
             <wp:extent cx="2990215" cy="1238885"/>
             <wp:effectExtent l="0" t="0" r="0" b="0"/>
             <wp:docPr id="11" name="Picture 11"/>
@@ -1634,12 +1634,7 @@
     </w:p>
     <w:p>
       <w:r>
-        <w:t>When you very much customize the system interface, you do not always have a standard notation for a consult of the system interface anymore. Giving a related o</w:t>
-      </w:r>
-      <w:bookmarkStart w:id="0" w:name="_GoBack"/>
-      <w:bookmarkEnd w:id="0"/>
-      <w:r>
-        <w:t xml:space="preserve">bject’s </w:t>
+        <w:t xml:space="preserve">When you very much customize the system interface, you do not always have a standard notation for a consult of the system interface anymore. Giving a related object’s </w:t>
       </w:r>
       <w:r>
         <w:rPr>
@@ -1674,7 +1669,7 @@
           <w:noProof/>
         </w:rPr>
         <w:drawing>
-          <wp:inline distT="0" distB="0" distL="0" distR="0" wp14:anchorId="4236AFF6" wp14:editId="47093AD9">
+          <wp:inline distT="0" distB="0" distL="0" distR="0" wp14:anchorId="46128313" wp14:editId="4F3B3715">
             <wp:extent cx="1288415" cy="1445895"/>
             <wp:effectExtent l="0" t="0" r="0" b="0"/>
             <wp:docPr id="12" name="Picture 12"/>
@@ -1808,7 +1803,7 @@
           <w:noProof/>
         </w:rPr>
         <w:drawing>
-          <wp:inline distT="0" distB="0" distL="0" distR="0" wp14:anchorId="48235F70" wp14:editId="101125E8">
+          <wp:inline distT="0" distB="0" distL="0" distR="0" wp14:anchorId="2DBD0FE6" wp14:editId="4917BA47">
             <wp:extent cx="3042920" cy="1779270"/>
             <wp:effectExtent l="0" t="0" r="0" b="0"/>
             <wp:docPr id="13" name="Picture 13"/>
@@ -1891,7 +1886,7 @@
           <w:noProof/>
         </w:rPr>
         <w:drawing>
-          <wp:inline distT="0" distB="0" distL="0" distR="0" wp14:anchorId="7CE7DD11" wp14:editId="6618C052">
+          <wp:inline distT="0" distB="0" distL="0" distR="0" wp14:anchorId="2E5219D3" wp14:editId="1EB579F0">
             <wp:extent cx="3101340" cy="1838325"/>
             <wp:effectExtent l="0" t="0" r="0" b="0"/>
             <wp:docPr id="7" name="Picture 7"/>
@@ -3023,7 +3018,7 @@
           <w:noProof/>
         </w:rPr>
         <w:drawing>
-          <wp:inline distT="0" distB="0" distL="0" distR="0" wp14:anchorId="061FFF58" wp14:editId="149388D8">
+          <wp:inline distT="0" distB="0" distL="0" distR="0" wp14:anchorId="3313AE33" wp14:editId="150EB558">
             <wp:extent cx="2449830" cy="1263650"/>
             <wp:effectExtent l="0" t="0" r="0" b="0"/>
             <wp:docPr id="18" name="Picture 18"/>
@@ -3368,7 +3363,7 @@
           <w:noProof/>
         </w:rPr>
         <w:drawing>
-          <wp:inline distT="0" distB="0" distL="0" distR="0" wp14:anchorId="7AF590F2" wp14:editId="39C682E2">
+          <wp:inline distT="0" distB="0" distL="0" distR="0" wp14:anchorId="704FAA23" wp14:editId="3B3EF142">
             <wp:extent cx="2461895" cy="1266825"/>
             <wp:effectExtent l="0" t="0" r="0" b="0"/>
             <wp:docPr id="19" name="Picture 19"/>
@@ -3797,7 +3792,7 @@
           <w:noProof/>
         </w:rPr>
         <w:drawing>
-          <wp:inline distT="0" distB="0" distL="0" distR="0" wp14:anchorId="0F97F265" wp14:editId="533ABB72">
+          <wp:inline distT="0" distB="0" distL="0" distR="0" wp14:anchorId="78BA4438" wp14:editId="1CD810FB">
             <wp:extent cx="3342640" cy="1445895"/>
             <wp:effectExtent l="0" t="0" r="0" b="0"/>
             <wp:docPr id="20" name="Picture 20"/>
@@ -3857,7 +3852,7 @@
           <w:noProof/>
         </w:rPr>
         <w:drawing>
-          <wp:inline distT="0" distB="0" distL="0" distR="0" wp14:anchorId="0F35EB72" wp14:editId="22961E87">
+          <wp:inline distT="0" distB="0" distL="0" distR="0" wp14:anchorId="281031BF" wp14:editId="10512795">
             <wp:extent cx="3321050" cy="1278890"/>
             <wp:effectExtent l="0" t="0" r="0" b="0"/>
             <wp:docPr id="21" name="Picture 21"/>
@@ -5983,7 +5978,7 @@
           <w:noProof/>
         </w:rPr>
         <w:drawing>
-          <wp:inline distT="0" distB="0" distL="0" distR="0" wp14:anchorId="741DD7AA" wp14:editId="37E77E8F">
+          <wp:inline distT="0" distB="0" distL="0" distR="0" wp14:anchorId="146845A4" wp14:editId="7F445521">
             <wp:extent cx="2511425" cy="1269365"/>
             <wp:effectExtent l="0" t="0" r="0" b="0"/>
             <wp:docPr id="22" name="Picture 22"/>
@@ -6229,7 +6224,7 @@
           <w:noProof/>
         </w:rPr>
         <w:drawing>
-          <wp:inline distT="0" distB="0" distL="0" distR="0" wp14:anchorId="46EEF9B5" wp14:editId="58EE72B6">
+          <wp:inline distT="0" distB="0" distL="0" distR="0" wp14:anchorId="7B82C7CC" wp14:editId="6337E434">
             <wp:extent cx="3444240" cy="1436370"/>
             <wp:effectExtent l="0" t="0" r="0" b="0"/>
             <wp:docPr id="23" name="Picture 23"/>
@@ -6320,7 +6315,7 @@
           <w:noProof/>
         </w:rPr>
         <w:drawing>
-          <wp:inline distT="0" distB="0" distL="0" distR="0" wp14:anchorId="4EB3A7C7" wp14:editId="5D385A34">
+          <wp:inline distT="0" distB="0" distL="0" distR="0" wp14:anchorId="723A8BE9" wp14:editId="4B164E7F">
             <wp:extent cx="3484880" cy="1708150"/>
             <wp:effectExtent l="0" t="0" r="0" b="0"/>
             <wp:docPr id="24" name="Picture 24"/>
@@ -6775,7 +6770,7 @@
           <w:noProof/>
         </w:rPr>
         <w:drawing>
-          <wp:inline distT="0" distB="0" distL="0" distR="0" wp14:anchorId="55E95FB8" wp14:editId="750A0615">
+          <wp:inline distT="0" distB="0" distL="0" distR="0" wp14:anchorId="31CE4ADC" wp14:editId="521AA2E7">
             <wp:extent cx="2390775" cy="1207770"/>
             <wp:effectExtent l="0" t="0" r="0" b="0"/>
             <wp:docPr id="25" name="Picture 25"/>
@@ -7812,8 +7807,9 @@
       <w:r>
         <w:t xml:space="preserve"> redone.</w:t>
       </w:r>
-    </w:p>
-    <w:p>
+      <w:r>
+        <w:t xml:space="preserve"> </w:t>
+      </w:r>
       <w:r>
         <w:t xml:space="preserve">Consider </w:t>
       </w:r>
@@ -7832,8 +7828,12 @@
         </w:rPr>
         <w:t>sure</w:t>
       </w:r>
-    </w:p>
-    <w:p>
+      <w:r>
+        <w:rPr>
+          <w:color w:val="FF0000"/>
+        </w:rPr>
+        <w:t xml:space="preserve"> </w:t>
+      </w:r>
       <w:r>
         <w:rPr>
           <w:color w:val="FF0000"/>
@@ -7858,13 +7858,15 @@
       <w:r>
         <w:t xml:space="preserve"> register referrers in a reference,</w:t>
       </w:r>
-    </w:p>
-    <w:p>
+      <w:r>
+        <w:t xml:space="preserve"> </w:t>
+      </w:r>
       <w:r>
         <w:t>as well as referrers to an object,</w:t>
       </w:r>
-    </w:p>
-    <w:p>
+      <w:r>
+        <w:t xml:space="preserve"> </w:t>
+      </w:r>
       <w:r>
         <w:t xml:space="preserve">and consider whether </w:t>
       </w:r>
@@ -7892,8 +7894,9 @@
       <w:r>
         <w:t xml:space="preserve"> referrers</w:t>
       </w:r>
-    </w:p>
-    <w:p>
+      <w:r>
+        <w:t xml:space="preserve"> </w:t>
+      </w:r>
       <w:r>
         <w:t xml:space="preserve">list to point to references or </w:t>
       </w:r>
@@ -7904,7 +7907,7 @@
         <w:t>the*</w:t>
       </w:r>
       <w:r>
-        <w:t xml:space="preserve"> </w:t>
+        <w:t xml:space="preserve"> parents of </w:t>
       </w:r>
       <w:r>
         <w:rPr>
@@ -7913,7 +7916,49 @@
         <w:t>the*</w:t>
       </w:r>
       <w:r>
-        <w:t xml:space="preserve"> parents of </w:t>
+        <w:t xml:space="preserve"> references.</w:t>
+      </w:r>
+      <w:r>
+        <w:t xml:space="preserve"> </w:t>
+      </w:r>
+      <w:r>
+        <w:rPr>
+          <w:color w:val="FF0000"/>
+        </w:rPr>
+        <w:t>The*</w:t>
+      </w:r>
+      <w:r>
+        <w:t xml:space="preserve"> article Referrers in a Diagram, Class Referrers in a Diagramand Command Definition Referrers in a Diagram </w:t>
+      </w:r>
+      <w:r>
+        <w:rPr>
+          <w:color w:val="FF0000"/>
+        </w:rPr>
+        <w:t>are</w:t>
+      </w:r>
+      <w:r>
+        <w:t xml:space="preserve"> involved.</w:t>
+      </w:r>
+    </w:p>
+    <w:p/>
+    <w:p>
+      <w:r>
+        <w:rPr>
+          <w:color w:val="FF0000"/>
+        </w:rPr>
+        <w:t>I</w:t>
+      </w:r>
+      <w:r>
+        <w:t xml:space="preserve"> </w:t>
+      </w:r>
+      <w:r>
+        <w:rPr>
+          <w:color w:val="FF0000"/>
+        </w:rPr>
+        <w:t>was</w:t>
+      </w:r>
+      <w:r>
+        <w:t xml:space="preserve"> looking at </w:t>
       </w:r>
       <w:r>
         <w:rPr>
@@ -7922,73 +7967,7 @@
         <w:t>the*</w:t>
       </w:r>
       <w:r>
-        <w:t xml:space="preserve"> references.</w:t>
-      </w:r>
-    </w:p>
-    <w:p>
-      <w:r>
-        <w:rPr>
-          <w:color w:val="FF0000"/>
-        </w:rPr>
-        <w:t>The*</w:t>
-      </w:r>
-      <w:r>
-        <w:t xml:space="preserve"> article Referrers in a Diagram, Class Referrers in a </w:t>
-      </w:r>
-      <w:proofErr w:type="spellStart"/>
-      <w:r>
-        <w:t>Diagramand</w:t>
-      </w:r>
-      <w:proofErr w:type="spellEnd"/>
-      <w:r>
-        <w:t xml:space="preserve"> Command Definition Referrers in a Diagram </w:t>
-      </w:r>
-      <w:r>
-        <w:rPr>
-          <w:color w:val="FF0000"/>
-        </w:rPr>
-        <w:t>are</w:t>
-      </w:r>
-      <w:r>
-        <w:t xml:space="preserve"> involved.</w:t>
-      </w:r>
-    </w:p>
-    <w:p/>
-    <w:p>
-      <w:r>
-        <w:rPr>
-          <w:color w:val="FF0000"/>
-        </w:rPr>
-        <w:t>I</w:t>
-      </w:r>
-      <w:r>
-        <w:t xml:space="preserve"> </w:t>
-      </w:r>
-      <w:r>
-        <w:rPr>
-          <w:color w:val="FF0000"/>
-        </w:rPr>
-        <w:t>was</w:t>
-      </w:r>
-      <w:r>
-        <w:t xml:space="preserve"> looking at </w:t>
-      </w:r>
-      <w:r>
-        <w:rPr>
-          <w:color w:val="FF0000"/>
-        </w:rPr>
-        <w:t>the*</w:t>
-      </w:r>
-      <w:r>
-        <w:t xml:space="preserve"> </w:t>
-      </w:r>
-      <w:proofErr w:type="spellStart"/>
-      <w:r>
-        <w:t>Refferes</w:t>
-      </w:r>
-      <w:proofErr w:type="spellEnd"/>
-      <w:r>
-        <w:t xml:space="preserve"> diagrams. It’s </w:t>
+        <w:t xml:space="preserve"> Refferes diagrams. It’s </w:t>
       </w:r>
       <w:r>
         <w:rPr>
@@ -8684,15 +8663,7 @@
         <w:t>will</w:t>
       </w:r>
       <w:r>
-        <w:t xml:space="preserve"> </w:t>
-      </w:r>
-      <w:proofErr w:type="spellStart"/>
-      <w:r>
-        <w:t>contaiin</w:t>
-      </w:r>
-      <w:proofErr w:type="spellEnd"/>
-      <w:r>
-        <w:t xml:space="preserve"> two subjects, that </w:t>
+        <w:t xml:space="preserve"> contaiin two subjects, that </w:t>
       </w:r>
       <w:r>
         <w:rPr>
@@ -8742,20 +8713,20 @@
           <w:lang w:val="nl-NL"/>
         </w:rPr>
       </w:pPr>
-      <w:proofErr w:type="spellStart"/>
       <w:r>
         <w:rPr>
           <w:lang w:val="nl-NL"/>
         </w:rPr>
-        <w:t>Referrers</w:t>
-      </w:r>
-      <w:proofErr w:type="spellEnd"/>
-      <w:r>
+        <w:t>Referrers,</w:t>
+      </w:r>
+    </w:p>
+    <w:p>
+      <w:pPr>
+        <w:ind w:left="568"/>
         <w:rPr>
           <w:lang w:val="nl-NL"/>
         </w:rPr>
-        <w:t>,</w:t>
-      </w:r>
+      </w:pPr>
     </w:p>
     <w:p>
       <w:pPr>
@@ -8764,6 +8735,12 @@
           <w:lang w:val="nl-NL"/>
         </w:rPr>
       </w:pPr>
+      <w:r>
+        <w:rPr>
+          <w:lang w:val="nl-NL"/>
+        </w:rPr>
+        <w:t>Referenties naar een copy functie wil je</w:t>
+      </w:r>
     </w:p>
     <w:p>
       <w:pPr>
@@ -8776,7 +8753,7 @@
         <w:rPr>
           <w:lang w:val="nl-NL"/>
         </w:rPr>
-        <w:t>Referenties naar een copy functie wil je</w:t>
+        <w:t>ook niet in de in de copy command definitie zelf bijhouden.</w:t>
       </w:r>
     </w:p>
     <w:p>
@@ -8790,21 +8767,21 @@
         <w:rPr>
           <w:lang w:val="nl-NL"/>
         </w:rPr>
-        <w:t xml:space="preserve">ook niet in de in de copy </w:t>
-      </w:r>
-      <w:proofErr w:type="spellStart"/>
-      <w:r>
+        <w:t>Maar je zou wel de mogelijkheid willen hebben om te querien</w:t>
+      </w:r>
+    </w:p>
+    <w:p>
+      <w:pPr>
+        <w:ind w:left="568"/>
         <w:rPr>
           <w:lang w:val="nl-NL"/>
         </w:rPr>
-        <w:t>command</w:t>
-      </w:r>
-      <w:proofErr w:type="spellEnd"/>
+      </w:pPr>
       <w:r>
         <w:rPr>
           <w:lang w:val="nl-NL"/>
         </w:rPr>
-        <w:t xml:space="preserve"> definitie zelf bijhouden.</w:t>
+        <w:t>welke kopieeracties er binnen een bepaald systeem zijn.</w:t>
       </w:r>
     </w:p>
     <w:p>
@@ -8818,16 +8795,22 @@
         <w:rPr>
           <w:lang w:val="nl-NL"/>
         </w:rPr>
-        <w:t xml:space="preserve">Maar je zou wel de mogelijkheid willen hebben om te </w:t>
-      </w:r>
-      <w:proofErr w:type="spellStart"/>
-      <w:r>
+        <w:t>Je kunt altijd een ruwe sequentiele zoek-query uitvoeren op</w:t>
+      </w:r>
+    </w:p>
+    <w:p>
+      <w:pPr>
+        <w:ind w:left="568"/>
         <w:rPr>
           <w:lang w:val="nl-NL"/>
         </w:rPr>
-        <w:t>querien</w:t>
-      </w:r>
-      <w:proofErr w:type="spellEnd"/>
+      </w:pPr>
+      <w:r>
+        <w:rPr>
+          <w:lang w:val="nl-NL"/>
+        </w:rPr>
+        <w:t>een subsysteem.</w:t>
+      </w:r>
     </w:p>
     <w:p>
       <w:pPr>
@@ -8840,21 +8823,21 @@
         <w:rPr>
           <w:lang w:val="nl-NL"/>
         </w:rPr>
-        <w:t xml:space="preserve">welke </w:t>
-      </w:r>
-      <w:proofErr w:type="spellStart"/>
-      <w:r>
+        <w:t xml:space="preserve">Maar je wilt het misschien ook centraal bijhouden. Dan </w:t>
+      </w:r>
+    </w:p>
+    <w:p>
+      <w:pPr>
+        <w:ind w:left="568"/>
         <w:rPr>
           <w:lang w:val="nl-NL"/>
         </w:rPr>
-        <w:t>kopieeracties</w:t>
-      </w:r>
-      <w:proofErr w:type="spellEnd"/>
+      </w:pPr>
       <w:r>
         <w:rPr>
           <w:lang w:val="nl-NL"/>
         </w:rPr>
-        <w:t xml:space="preserve"> er binnen een bepaald systeem zijn.</w:t>
+        <w:t>zou je een filter index moeten kunnen maken,</w:t>
       </w:r>
     </w:p>
     <w:p>
@@ -8868,21 +8851,21 @@
         <w:rPr>
           <w:lang w:val="nl-NL"/>
         </w:rPr>
-        <w:t xml:space="preserve">Je kunt altijd een ruwe </w:t>
-      </w:r>
-      <w:proofErr w:type="spellStart"/>
-      <w:r>
+        <w:t>maar een filter index gezet op een elders gedefinieerde</w:t>
+      </w:r>
+    </w:p>
+    <w:p>
+      <w:pPr>
+        <w:ind w:left="568"/>
         <w:rPr>
           <w:lang w:val="nl-NL"/>
         </w:rPr>
-        <w:t>sequentiele</w:t>
-      </w:r>
-      <w:proofErr w:type="spellEnd"/>
+      </w:pPr>
       <w:r>
         <w:rPr>
           <w:lang w:val="nl-NL"/>
         </w:rPr>
-        <w:t xml:space="preserve"> zoek-query uitvoeren op</w:t>
+        <w:t>method of class.</w:t>
       </w:r>
     </w:p>
     <w:p>
@@ -8896,7 +8879,7 @@
         <w:rPr>
           <w:lang w:val="nl-NL"/>
         </w:rPr>
-        <w:t>een subsysteem.</w:t>
+        <w:t xml:space="preserve"> </w:t>
       </w:r>
     </w:p>
     <w:p>
@@ -8910,7 +8893,7 @@
         <w:rPr>
           <w:lang w:val="nl-NL"/>
         </w:rPr>
-        <w:t xml:space="preserve">Maar je wilt het misschien ook centraal bijhouden. Dan </w:t>
+        <w:t>Ik heb er toch best moeite mee, dat je</w:t>
       </w:r>
     </w:p>
     <w:p>
@@ -8924,7 +8907,7 @@
         <w:rPr>
           <w:lang w:val="nl-NL"/>
         </w:rPr>
-        <w:t>zou je een filter index moeten kunnen maken,</w:t>
+        <w:t>in een stuk diagram niet ziet wat er allemaal naar</w:t>
       </w:r>
     </w:p>
     <w:p>
@@ -8938,7 +8921,7 @@
         <w:rPr>
           <w:lang w:val="nl-NL"/>
         </w:rPr>
-        <w:t>maar een filter index gezet op een elders gedefinieerde</w:t>
+        <w:t>een bepaald object verwijst, maar alleen waarnaar</w:t>
       </w:r>
     </w:p>
     <w:p>
@@ -8948,19 +8931,25 @@
           <w:lang w:val="nl-NL"/>
         </w:rPr>
       </w:pPr>
-      <w:proofErr w:type="spellStart"/>
       <w:r>
         <w:rPr>
           <w:lang w:val="nl-NL"/>
         </w:rPr>
-        <w:t>method</w:t>
-      </w:r>
-      <w:proofErr w:type="spellEnd"/>
-      <w:r>
+        <w:t>de objecten in de diagram verwijzen.</w:t>
+      </w:r>
+    </w:p>
+    <w:p>
+      <w:pPr>
+        <w:ind w:left="568"/>
         <w:rPr>
           <w:lang w:val="nl-NL"/>
         </w:rPr>
-        <w:t xml:space="preserve"> of class.</w:t>
+      </w:pPr>
+      <w:r>
+        <w:rPr>
+          <w:lang w:val="nl-NL"/>
+        </w:rPr>
+        <w:t>O, wacht, dat gebeurt voor objecten wel, omdat</w:t>
       </w:r>
     </w:p>
     <w:p>
@@ -8974,7 +8963,7 @@
         <w:rPr>
           <w:lang w:val="nl-NL"/>
         </w:rPr>
-        <w:t xml:space="preserve"> </w:t>
+        <w:t>de gerelateerde objecten als sub objecten worden getoond.</w:t>
       </w:r>
     </w:p>
     <w:p>
@@ -8988,7 +8977,7 @@
         <w:rPr>
           <w:lang w:val="nl-NL"/>
         </w:rPr>
-        <w:t>Ik heb er toch best moeite mee, dat je</w:t>
+        <w:t>Heen en weer relaties tussen objecten in principe gelijkwaardig.</w:t>
       </w:r>
     </w:p>
     <w:p>
@@ -9002,7 +8991,20 @@
         <w:rPr>
           <w:lang w:val="nl-NL"/>
         </w:rPr>
-        <w:t>in een stuk diagram niet ziet wat er allemaal naar</w:t>
+        <w:t xml:space="preserve">Maar bij methods </w:t>
+      </w:r>
+      <w:r>
+        <w:rPr>
+          <w:color w:val="FF0000"/>
+          <w:lang w:val="nl-NL"/>
+        </w:rPr>
+        <w:t>is</w:t>
+      </w:r>
+      <w:r>
+        <w:rPr>
+          <w:lang w:val="nl-NL"/>
+        </w:rPr>
+        <w:t xml:space="preserve"> het anders. Die hebben altijd een richting,</w:t>
       </w:r>
     </w:p>
     <w:p>
@@ -9016,7 +9018,20 @@
         <w:rPr>
           <w:lang w:val="nl-NL"/>
         </w:rPr>
-        <w:t>een bepaald object verwijst, maar alleen waarnaar</w:t>
+        <w:t xml:space="preserve">en de relatie terug </w:t>
+      </w:r>
+      <w:r>
+        <w:rPr>
+          <w:color w:val="FF0000"/>
+          <w:lang w:val="nl-NL"/>
+        </w:rPr>
+        <w:t>is</w:t>
+      </w:r>
+      <w:r>
+        <w:rPr>
+          <w:lang w:val="nl-NL"/>
+        </w:rPr>
+        <w:t xml:space="preserve"> echt de backwards verwijzing.</w:t>
       </w:r>
     </w:p>
     <w:p>
@@ -9026,11 +9041,32 @@
           <w:lang w:val="nl-NL"/>
         </w:rPr>
       </w:pPr>
-      <w:r>
+    </w:p>
+    <w:p>
+      <w:pPr>
+        <w:ind w:left="568"/>
         <w:rPr>
           <w:lang w:val="nl-NL"/>
         </w:rPr>
-        <w:t>de objecten in de diagram verwijzen.</w:t>
+      </w:pPr>
+      <w:r>
+        <w:rPr>
+          <w:lang w:val="nl-NL"/>
+        </w:rPr>
+        <w:t xml:space="preserve">Het </w:t>
+      </w:r>
+      <w:r>
+        <w:rPr>
+          <w:color w:val="FF0000"/>
+          <w:lang w:val="nl-NL"/>
+        </w:rPr>
+        <w:t>is</w:t>
+      </w:r>
+      <w:r>
+        <w:rPr>
+          <w:lang w:val="nl-NL"/>
+        </w:rPr>
+        <w:t xml:space="preserve"> zeg maar een kwestie van 'belachelijk om allemaal bij te houden'.</w:t>
       </w:r>
     </w:p>
     <w:p>
@@ -9044,7 +9080,7 @@
         <w:rPr>
           <w:lang w:val="nl-NL"/>
         </w:rPr>
-        <w:t>O, wacht, dat gebeurt voor objecten wel, omdat</w:t>
+        <w:t xml:space="preserve"> </w:t>
       </w:r>
     </w:p>
     <w:p>
@@ -9058,7 +9094,7 @@
         <w:rPr>
           <w:lang w:val="nl-NL"/>
         </w:rPr>
-        <w:t>de gerelateerde objecten als sub objecten worden getoond.</w:t>
+        <w:t>Alleen soms wil je voor een definitie, die zijn referrers niet bijhoudt,</w:t>
       </w:r>
     </w:p>
     <w:p>
@@ -9072,7 +9108,7 @@
         <w:rPr>
           <w:lang w:val="nl-NL"/>
         </w:rPr>
-        <w:t>Heen en weer relaties tussen objecten in principe gelijkwaardig.</w:t>
+        <w:t>toch referrers bijhouden.</w:t>
       </w:r>
     </w:p>
     <w:p>
@@ -9086,34 +9122,35 @@
         <w:rPr>
           <w:lang w:val="nl-NL"/>
         </w:rPr>
-        <w:t xml:space="preserve">Maar bij </w:t>
-      </w:r>
-      <w:proofErr w:type="spellStart"/>
-      <w:r>
+        <w:t xml:space="preserve"> </w:t>
+      </w:r>
+    </w:p>
+    <w:p>
+      <w:pPr>
+        <w:ind w:left="568"/>
         <w:rPr>
           <w:lang w:val="nl-NL"/>
         </w:rPr>
-        <w:t>methods</w:t>
-      </w:r>
-      <w:proofErr w:type="spellEnd"/>
+      </w:pPr>
       <w:r>
         <w:rPr>
           <w:lang w:val="nl-NL"/>
         </w:rPr>
-        <w:t xml:space="preserve"> </w:t>
-      </w:r>
-      <w:r>
-        <w:rPr>
-          <w:color w:val="FF0000"/>
+        <w:t>Eigenlijk moet dan een systeem de referrers naar een definitie van een</w:t>
+      </w:r>
+    </w:p>
+    <w:p>
+      <w:pPr>
+        <w:ind w:left="568"/>
+        <w:rPr>
           <w:lang w:val="nl-NL"/>
         </w:rPr>
-        <w:t>is</w:t>
-      </w:r>
+      </w:pPr>
       <w:r>
         <w:rPr>
           <w:lang w:val="nl-NL"/>
         </w:rPr>
-        <w:t xml:space="preserve"> het anders. Die hebben altijd een richting,</w:t>
+        <w:t>ander systeem bij kunnen houden.</w:t>
       </w:r>
     </w:p>
     <w:p>
@@ -9127,293 +9164,35 @@
         <w:rPr>
           <w:lang w:val="nl-NL"/>
         </w:rPr>
-        <w:t xml:space="preserve">en de relatie terug </w:t>
-      </w:r>
-      <w:r>
-        <w:rPr>
-          <w:color w:val="FF0000"/>
+        <w:t xml:space="preserve"> </w:t>
+      </w:r>
+    </w:p>
+    <w:p>
+      <w:pPr>
+        <w:ind w:left="568"/>
+        <w:rPr>
           <w:lang w:val="nl-NL"/>
         </w:rPr>
-        <w:t>is</w:t>
-      </w:r>
+      </w:pPr>
       <w:r>
         <w:rPr>
           <w:lang w:val="nl-NL"/>
         </w:rPr>
-        <w:t xml:space="preserve"> echt de </w:t>
-      </w:r>
-      <w:proofErr w:type="spellStart"/>
-      <w:r>
+        <w:t>Je maakt bij methods eigenlijk ook relaties tussen method definitions aan.</w:t>
+      </w:r>
+    </w:p>
+    <w:p>
+      <w:pPr>
+        <w:ind w:left="568"/>
         <w:rPr>
           <w:lang w:val="nl-NL"/>
         </w:rPr>
-        <w:t>backwards</w:t>
-      </w:r>
-      <w:proofErr w:type="spellEnd"/>
+      </w:pPr>
       <w:r>
         <w:rPr>
           <w:lang w:val="nl-NL"/>
         </w:rPr>
-        <w:t xml:space="preserve"> verwijzing.</w:t>
-      </w:r>
-    </w:p>
-    <w:p>
-      <w:pPr>
-        <w:ind w:left="568"/>
-        <w:rPr>
-          <w:lang w:val="nl-NL"/>
-        </w:rPr>
-      </w:pPr>
-    </w:p>
-    <w:p>
-      <w:pPr>
-        <w:ind w:left="568"/>
-        <w:rPr>
-          <w:lang w:val="nl-NL"/>
-        </w:rPr>
-      </w:pPr>
-      <w:r>
-        <w:rPr>
-          <w:lang w:val="nl-NL"/>
-        </w:rPr>
-        <w:t xml:space="preserve">Het </w:t>
-      </w:r>
-      <w:r>
-        <w:rPr>
-          <w:color w:val="FF0000"/>
-          <w:lang w:val="nl-NL"/>
-        </w:rPr>
-        <w:t>is</w:t>
-      </w:r>
-      <w:r>
-        <w:rPr>
-          <w:lang w:val="nl-NL"/>
-        </w:rPr>
-        <w:t xml:space="preserve"> zeg maar een kwestie van 'belachelijk om allemaal bij te houden'.</w:t>
-      </w:r>
-    </w:p>
-    <w:p>
-      <w:pPr>
-        <w:ind w:left="568"/>
-        <w:rPr>
-          <w:lang w:val="nl-NL"/>
-        </w:rPr>
-      </w:pPr>
-      <w:r>
-        <w:rPr>
-          <w:lang w:val="nl-NL"/>
-        </w:rPr>
-        <w:t xml:space="preserve"> </w:t>
-      </w:r>
-    </w:p>
-    <w:p>
-      <w:pPr>
-        <w:ind w:left="568"/>
-        <w:rPr>
-          <w:lang w:val="nl-NL"/>
-        </w:rPr>
-      </w:pPr>
-      <w:r>
-        <w:rPr>
-          <w:lang w:val="nl-NL"/>
-        </w:rPr>
-        <w:t xml:space="preserve">Alleen soms wil je voor een definitie, die zijn </w:t>
-      </w:r>
-      <w:proofErr w:type="spellStart"/>
-      <w:r>
-        <w:rPr>
-          <w:lang w:val="nl-NL"/>
-        </w:rPr>
-        <w:t>referrers</w:t>
-      </w:r>
-      <w:proofErr w:type="spellEnd"/>
-      <w:r>
-        <w:rPr>
-          <w:lang w:val="nl-NL"/>
-        </w:rPr>
-        <w:t xml:space="preserve"> niet bijhoudt,</w:t>
-      </w:r>
-    </w:p>
-    <w:p>
-      <w:pPr>
-        <w:ind w:left="568"/>
-        <w:rPr>
-          <w:lang w:val="nl-NL"/>
-        </w:rPr>
-      </w:pPr>
-      <w:r>
-        <w:rPr>
-          <w:lang w:val="nl-NL"/>
-        </w:rPr>
-        <w:t xml:space="preserve">toch </w:t>
-      </w:r>
-      <w:proofErr w:type="spellStart"/>
-      <w:r>
-        <w:rPr>
-          <w:lang w:val="nl-NL"/>
-        </w:rPr>
-        <w:t>referrers</w:t>
-      </w:r>
-      <w:proofErr w:type="spellEnd"/>
-      <w:r>
-        <w:rPr>
-          <w:lang w:val="nl-NL"/>
-        </w:rPr>
-        <w:t xml:space="preserve"> bijhouden.</w:t>
-      </w:r>
-    </w:p>
-    <w:p>
-      <w:pPr>
-        <w:ind w:left="568"/>
-        <w:rPr>
-          <w:lang w:val="nl-NL"/>
-        </w:rPr>
-      </w:pPr>
-      <w:r>
-        <w:rPr>
-          <w:lang w:val="nl-NL"/>
-        </w:rPr>
-        <w:t xml:space="preserve"> </w:t>
-      </w:r>
-    </w:p>
-    <w:p>
-      <w:pPr>
-        <w:ind w:left="568"/>
-        <w:rPr>
-          <w:lang w:val="nl-NL"/>
-        </w:rPr>
-      </w:pPr>
-      <w:r>
-        <w:rPr>
-          <w:lang w:val="nl-NL"/>
-        </w:rPr>
-        <w:t xml:space="preserve">Eigenlijk moet dan een systeem de </w:t>
-      </w:r>
-      <w:proofErr w:type="spellStart"/>
-      <w:r>
-        <w:rPr>
-          <w:lang w:val="nl-NL"/>
-        </w:rPr>
-        <w:t>referrers</w:t>
-      </w:r>
-      <w:proofErr w:type="spellEnd"/>
-      <w:r>
-        <w:rPr>
-          <w:lang w:val="nl-NL"/>
-        </w:rPr>
-        <w:t xml:space="preserve"> naar een definitie van een</w:t>
-      </w:r>
-    </w:p>
-    <w:p>
-      <w:pPr>
-        <w:ind w:left="568"/>
-        <w:rPr>
-          <w:lang w:val="nl-NL"/>
-        </w:rPr>
-      </w:pPr>
-      <w:r>
-        <w:rPr>
-          <w:lang w:val="nl-NL"/>
-        </w:rPr>
-        <w:t>ander systeem bij kunnen houden.</w:t>
-      </w:r>
-    </w:p>
-    <w:p>
-      <w:pPr>
-        <w:ind w:left="568"/>
-        <w:rPr>
-          <w:lang w:val="nl-NL"/>
-        </w:rPr>
-      </w:pPr>
-      <w:r>
-        <w:rPr>
-          <w:lang w:val="nl-NL"/>
-        </w:rPr>
-        <w:t xml:space="preserve"> </w:t>
-      </w:r>
-    </w:p>
-    <w:p>
-      <w:pPr>
-        <w:ind w:left="568"/>
-        <w:rPr>
-          <w:lang w:val="nl-NL"/>
-        </w:rPr>
-      </w:pPr>
-      <w:r>
-        <w:rPr>
-          <w:lang w:val="nl-NL"/>
-        </w:rPr>
-        <w:t xml:space="preserve">Je maakt bij </w:t>
-      </w:r>
-      <w:proofErr w:type="spellStart"/>
-      <w:r>
-        <w:rPr>
-          <w:lang w:val="nl-NL"/>
-        </w:rPr>
-        <w:t>methods</w:t>
-      </w:r>
-      <w:proofErr w:type="spellEnd"/>
-      <w:r>
-        <w:rPr>
-          <w:lang w:val="nl-NL"/>
-        </w:rPr>
-        <w:t xml:space="preserve"> eigenlijk ook relaties tussen </w:t>
-      </w:r>
-      <w:proofErr w:type="spellStart"/>
-      <w:r>
-        <w:rPr>
-          <w:lang w:val="nl-NL"/>
-        </w:rPr>
-        <w:t>method</w:t>
-      </w:r>
-      <w:proofErr w:type="spellEnd"/>
-      <w:r>
-        <w:rPr>
-          <w:lang w:val="nl-NL"/>
-        </w:rPr>
-        <w:t xml:space="preserve"> </w:t>
-      </w:r>
-      <w:proofErr w:type="spellStart"/>
-      <w:r>
-        <w:rPr>
-          <w:lang w:val="nl-NL"/>
-        </w:rPr>
-        <w:t>definitions</w:t>
-      </w:r>
-      <w:proofErr w:type="spellEnd"/>
-      <w:r>
-        <w:rPr>
-          <w:lang w:val="nl-NL"/>
-        </w:rPr>
-        <w:t xml:space="preserve"> aan.</w:t>
-      </w:r>
-    </w:p>
-    <w:p>
-      <w:pPr>
-        <w:ind w:left="568"/>
-        <w:rPr>
-          <w:lang w:val="nl-NL"/>
-        </w:rPr>
-      </w:pPr>
-      <w:r>
-        <w:rPr>
-          <w:lang w:val="nl-NL"/>
-        </w:rPr>
-        <w:t xml:space="preserve">Die zouden dan ook </w:t>
-      </w:r>
-      <w:proofErr w:type="spellStart"/>
-      <w:r>
-        <w:rPr>
-          <w:lang w:val="nl-NL"/>
-        </w:rPr>
-        <w:t>referrers</w:t>
-      </w:r>
-      <w:proofErr w:type="spellEnd"/>
-      <w:r>
-        <w:rPr>
-          <w:lang w:val="nl-NL"/>
-        </w:rPr>
-        <w:t xml:space="preserve"> bij kunnen houden, en een gesynchroniseerde</w:t>
+        <w:t>Die zouden dan ook referrers bij kunnen houden, en een gesynchroniseerde</w:t>
       </w:r>
     </w:p>
     <w:p>
@@ -9464,7 +9243,7 @@
 </file>
 
 <file path=word/numbering.xml><?xml version="1.0" encoding="utf-8"?>
-<w:numbering xmlns:wpc="http://schemas.microsoft.com/office/word/2010/wordprocessingCanvas" xmlns:cx="http://schemas.microsoft.com/office/drawing/2014/chartex" xmlns:cx1="http://schemas.microsoft.com/office/drawing/2015/9/8/chartex" xmlns:cx2="http://schemas.microsoft.com/office/drawing/2015/10/21/chartex" xmlns:cx3="http://schemas.microsoft.com/office/drawing/2016/5/9/chartex" xmlns:cx4="http://schemas.microsoft.com/office/drawing/2016/5/10/chartex" xmlns:cx5="http://schemas.microsoft.com/office/drawing/2016/5/11/chartex" xmlns:cx6="http://schemas.microsoft.com/office/drawing/2016/5/12/chartex" xmlns:cx7="http://schemas.microsoft.com/office/drawing/2016/5/13/chartex" xmlns:cx8="http://schemas.microsoft.com/office/drawing/2016/5/14/chartex" xmlns:mc="http://schemas.openxmlformats.org/markup-compatibility/2006" xmlns:aink="http://schemas.microsoft.com/office/drawing/2016/ink" xmlns:am3d="http://schemas.microsoft.com/office/drawing/2017/model3d" xmlns:o="urn:schemas-microsoft-com:office:office" xmlns:r="http://schemas.openxmlformats.org/officeDocument/2006/relationships" xmlns:m="http://schemas.openxmlformats.org/officeDocument/2006/math" xmlns:v="urn:schemas-microsoft-com:vml" xmlns:wp14="http://schemas.microsoft.com/office/word/2010/wordprocessingDrawing" xmlns:wp="http://schemas.openxmlformats.org/drawingml/2006/wordprocessingDrawing" xmlns:w10="urn:schemas-microsoft-com:office:word" xmlns:w="http://schemas.openxmlformats.org/wordprocessingml/2006/main" xmlns:w14="http://schemas.microsoft.com/office/word/2010/wordml" xmlns:w15="http://schemas.microsoft.com/office/word/2012/wordml" xmlns:w16cid="http://schemas.microsoft.com/office/word/2016/wordml/cid" xmlns:w16se="http://schemas.microsoft.com/office/word/2015/wordml/symex" xmlns:wpg="http://schemas.microsoft.com/office/word/2010/wordprocessingGroup" xmlns:wpi="http://schemas.microsoft.com/office/word/2010/wordprocessingInk" xmlns:wne="http://schemas.microsoft.com/office/word/2006/wordml" xmlns:wps="http://schemas.microsoft.com/office/word/2010/wordprocessingShape" mc:Ignorable="w14 w15 w16se w16cid wp14">
+<w:numbering xmlns:wpc="http://schemas.microsoft.com/office/word/2010/wordprocessingCanvas" xmlns:cx="http://schemas.microsoft.com/office/drawing/2014/chartex" xmlns:cx1="http://schemas.microsoft.com/office/drawing/2015/9/8/chartex" xmlns:cx2="http://schemas.microsoft.com/office/drawing/2015/10/21/chartex" xmlns:cx3="http://schemas.microsoft.com/office/drawing/2016/5/9/chartex" xmlns:cx4="http://schemas.microsoft.com/office/drawing/2016/5/10/chartex" xmlns:cx5="http://schemas.microsoft.com/office/drawing/2016/5/11/chartex" xmlns:cx6="http://schemas.microsoft.com/office/drawing/2016/5/12/chartex" xmlns:cx7="http://schemas.microsoft.com/office/drawing/2016/5/13/chartex" xmlns:cx8="http://schemas.microsoft.com/office/drawing/2016/5/14/chartex" xmlns:mc="http://schemas.openxmlformats.org/markup-compatibility/2006" xmlns:aink="http://schemas.microsoft.com/office/drawing/2016/ink" xmlns:am3d="http://schemas.microsoft.com/office/drawing/2017/model3d" xmlns:o="urn:schemas-microsoft-com:office:office" xmlns:r="http://schemas.openxmlformats.org/officeDocument/2006/relationships" xmlns:m="http://schemas.openxmlformats.org/officeDocument/2006/math" xmlns:v="urn:schemas-microsoft-com:vml" xmlns:wp14="http://schemas.microsoft.com/office/word/2010/wordprocessingDrawing" xmlns:wp="http://schemas.openxmlformats.org/drawingml/2006/wordprocessingDrawing" xmlns:w10="urn:schemas-microsoft-com:office:word" xmlns:w="http://schemas.openxmlformats.org/wordprocessingml/2006/main" xmlns:w14="http://schemas.microsoft.com/office/word/2010/wordml" xmlns:w15="http://schemas.microsoft.com/office/word/2012/wordml" xmlns:w16cex="http://schemas.microsoft.com/office/word/2018/wordml/cex" xmlns:w16cid="http://schemas.microsoft.com/office/word/2016/wordml/cid" xmlns:w16="http://schemas.microsoft.com/office/word/2018/wordml" xmlns:w16se="http://schemas.microsoft.com/office/word/2015/wordml/symex" xmlns:wpg="http://schemas.microsoft.com/office/word/2010/wordprocessingGroup" xmlns:wpi="http://schemas.microsoft.com/office/word/2010/wordprocessingInk" xmlns:wne="http://schemas.microsoft.com/office/word/2006/wordml" xmlns:wps="http://schemas.microsoft.com/office/word/2010/wordprocessingShape" mc:Ignorable="w14 w15 w16se w16cid w16 w16cex wp14">
   <w:abstractNum w:abstractNumId="0" w15:restartNumberingAfterBreak="0">
     <w:nsid w:val="FFFFFF7C"/>
     <w:multiLevelType w:val="singleLevel"/>
@@ -9684,7 +9463,7 @@
 </file>
 
 <file path=word/styles.xml><?xml version="1.0" encoding="utf-8"?>
-<w:styles xmlns:mc="http://schemas.openxmlformats.org/markup-compatibility/2006" xmlns:r="http://schemas.openxmlformats.org/officeDocument/2006/relationships" xmlns:w="http://schemas.openxmlformats.org/wordprocessingml/2006/main" xmlns:w14="http://schemas.microsoft.com/office/word/2010/wordml" xmlns:w15="http://schemas.microsoft.com/office/word/2012/wordml" xmlns:w16cid="http://schemas.microsoft.com/office/word/2016/wordml/cid" xmlns:w16se="http://schemas.microsoft.com/office/word/2015/wordml/symex" mc:Ignorable="w14 w15 w16se w16cid">
+<w:styles xmlns:mc="http://schemas.openxmlformats.org/markup-compatibility/2006" xmlns:r="http://schemas.openxmlformats.org/officeDocument/2006/relationships" xmlns:w="http://schemas.openxmlformats.org/wordprocessingml/2006/main" xmlns:w14="http://schemas.microsoft.com/office/word/2010/wordml" xmlns:w15="http://schemas.microsoft.com/office/word/2012/wordml" xmlns:w16cex="http://schemas.microsoft.com/office/word/2018/wordml/cex" xmlns:w16cid="http://schemas.microsoft.com/office/word/2016/wordml/cid" xmlns:w16="http://schemas.microsoft.com/office/word/2018/wordml" xmlns:w16se="http://schemas.microsoft.com/office/word/2015/wordml/symex" mc:Ignorable="w14 w15 w16se w16cid w16 w16cex">
   <w:docDefaults>
     <w:rPrDefault>
       <w:rPr>

</xml_diff>

<commit_message>
Converting Word documents to MarkDown: "System Objects Misc Issues": Manually checking differences between rendered MarkDown and Word. Last checks if markup looks ok.
</commit_message>
<xml_diff>
--- a/1. Spec/15. System Objects/5. System Objects Misc Issues.docx
+++ b/1. Spec/15. System Objects/5. System Objects Misc Issues.docx
@@ -1966,7 +1966,15 @@
         <w:t xml:space="preserve">Time </w:t>
       </w:r>
       <w:r>
-        <w:t>parameter. You can not go around this parameter.</w:t>
+        <w:t xml:space="preserve">parameter. You </w:t>
+      </w:r>
+      <w:proofErr w:type="spellStart"/>
+      <w:r>
+        <w:t>can not</w:t>
+      </w:r>
+      <w:proofErr w:type="spellEnd"/>
+      <w:r>
+        <w:t xml:space="preserve"> go around this parameter.</w:t>
       </w:r>
     </w:p>
     <w:p>
@@ -6988,10 +6996,16 @@
         <w:rPr>
           <w:color w:val="FF0000"/>
         </w:rPr>
-        <w:t>can*</w:t>
-      </w:r>
-      <w:r>
-        <w:t xml:space="preserve">'t be aware of its related classes, </w:t>
+        <w:t>can't</w:t>
+      </w:r>
+      <w:r>
+        <w:rPr>
+          <w:color w:val="FF0000"/>
+        </w:rPr>
+        <w:t>*</w:t>
+      </w:r>
+      <w:r>
+        <w:t xml:space="preserve"> be aware of its related classes, </w:t>
       </w:r>
       <w:r>
         <w:rPr>
@@ -7481,7 +7495,13 @@
         <w:t>because*</w:t>
       </w:r>
       <w:r>
-        <w:t xml:space="preserve"> a humungous amount of objects refer to </w:t>
+        <w:t xml:space="preserve"> a hum</w:t>
+      </w:r>
+      <w:r>
+        <w:t>o</w:t>
+      </w:r>
+      <w:r>
+        <w:t xml:space="preserve">ngous amount of objects refer to </w:t>
       </w:r>
       <w:r>
         <w:rPr>
@@ -7767,6 +7787,11 @@
       </w:r>
     </w:p>
     <w:p/>
+    <w:p>
+      <w:r>
+        <w:t>-----</w:t>
+      </w:r>
+    </w:p>
     <w:p/>
     <w:p>
       <w:r>
@@ -7793,6 +7818,710 @@
         <w:rPr>
           <w:color w:val="FF0000"/>
         </w:rPr>
+        <w:t xml:space="preserve">needs </w:t>
+      </w:r>
+      <w:r>
+        <w:rPr>
+          <w:color w:val="FF0000"/>
+        </w:rPr>
+        <w:t>to be</w:t>
+      </w:r>
+      <w:r>
+        <w:t xml:space="preserve"> redone.</w:t>
+      </w:r>
+      <w:r>
+        <w:t xml:space="preserve"> </w:t>
+      </w:r>
+      <w:r>
+        <w:t xml:space="preserve">Consider </w:t>
+      </w:r>
+      <w:r>
+        <w:rPr>
+          <w:color w:val="FF0000"/>
+        </w:rPr>
+        <w:t>the*</w:t>
+      </w:r>
+      <w:r>
+        <w:t xml:space="preserve"> system interface and make </w:t>
+      </w:r>
+      <w:r>
+        <w:rPr>
+          <w:color w:val="FF0000"/>
+        </w:rPr>
+        <w:t>sure</w:t>
+      </w:r>
+      <w:r>
+        <w:rPr>
+          <w:color w:val="FF0000"/>
+        </w:rPr>
+        <w:t xml:space="preserve"> </w:t>
+      </w:r>
+      <w:r>
+        <w:rPr>
+          <w:color w:val="FF0000"/>
+        </w:rPr>
+        <w:t>you</w:t>
+      </w:r>
+      <w:r>
+        <w:rPr>
+          <w:color w:val="FF0000"/>
+        </w:rPr>
+        <w:t>*</w:t>
+      </w:r>
+      <w:r>
+        <w:t xml:space="preserve"> </w:t>
+      </w:r>
+      <w:r>
+        <w:rPr>
+          <w:color w:val="FF0000"/>
+        </w:rPr>
+        <w:t>can*</w:t>
+      </w:r>
+      <w:r>
+        <w:t xml:space="preserve"> register referrers in a reference,</w:t>
+      </w:r>
+      <w:r>
+        <w:t xml:space="preserve"> </w:t>
+      </w:r>
+      <w:r>
+        <w:t>as well as referrers to an object,</w:t>
+      </w:r>
+      <w:r>
+        <w:t xml:space="preserve"> </w:t>
+      </w:r>
+      <w:r>
+        <w:t xml:space="preserve">and consider whether </w:t>
+      </w:r>
+      <w:r>
+        <w:rPr>
+          <w:color w:val="FF0000"/>
+        </w:rPr>
+        <w:t>you</w:t>
+      </w:r>
+      <w:r>
+        <w:rPr>
+          <w:color w:val="FF0000"/>
+        </w:rPr>
+        <w:t>*</w:t>
+      </w:r>
+      <w:r>
+        <w:t xml:space="preserve"> want </w:t>
+      </w:r>
+      <w:r>
+        <w:rPr>
+          <w:color w:val="FF0000"/>
+        </w:rPr>
+        <w:t>the*</w:t>
+      </w:r>
+      <w:r>
+        <w:t xml:space="preserve"> referrers</w:t>
+      </w:r>
+      <w:r>
+        <w:t xml:space="preserve"> </w:t>
+      </w:r>
+      <w:r>
+        <w:t xml:space="preserve">list to point to references or </w:t>
+      </w:r>
+      <w:r>
+        <w:rPr>
+          <w:color w:val="FF0000"/>
+        </w:rPr>
+        <w:t>the*</w:t>
+      </w:r>
+      <w:r>
+        <w:t xml:space="preserve"> parents of </w:t>
+      </w:r>
+      <w:r>
+        <w:rPr>
+          <w:color w:val="FF0000"/>
+        </w:rPr>
+        <w:t>the*</w:t>
+      </w:r>
+      <w:r>
+        <w:t xml:space="preserve"> references.</w:t>
+      </w:r>
+      <w:r>
+        <w:t xml:space="preserve"> </w:t>
+      </w:r>
+      <w:r>
+        <w:rPr>
+          <w:color w:val="FF0000"/>
+        </w:rPr>
+        <w:t>The*</w:t>
+      </w:r>
+      <w:r>
+        <w:t xml:space="preserve"> article Referrers in a Diagram, Class Referrers in a </w:t>
+      </w:r>
+      <w:proofErr w:type="spellStart"/>
+      <w:r>
+        <w:t>Diagramand</w:t>
+      </w:r>
+      <w:proofErr w:type="spellEnd"/>
+      <w:r>
+        <w:t xml:space="preserve"> Command Definition Referrers in a Diagram </w:t>
+      </w:r>
+      <w:r>
+        <w:rPr>
+          <w:color w:val="FF0000"/>
+        </w:rPr>
+        <w:t>are</w:t>
+      </w:r>
+      <w:r>
+        <w:t xml:space="preserve"> involved.</w:t>
+      </w:r>
+    </w:p>
+    <w:p/>
+    <w:p>
+      <w:r>
+        <w:rPr>
+          <w:color w:val="FF0000"/>
+        </w:rPr>
+        <w:t>I</w:t>
+      </w:r>
+      <w:r>
+        <w:t xml:space="preserve"> </w:t>
+      </w:r>
+      <w:r>
+        <w:rPr>
+          <w:color w:val="FF0000"/>
+        </w:rPr>
+        <w:t>was</w:t>
+      </w:r>
+      <w:r>
+        <w:t xml:space="preserve"> looking at </w:t>
+      </w:r>
+      <w:r>
+        <w:rPr>
+          <w:color w:val="FF0000"/>
+        </w:rPr>
+        <w:t>the*</w:t>
+      </w:r>
+      <w:r>
+        <w:t xml:space="preserve"> </w:t>
+      </w:r>
+      <w:proofErr w:type="spellStart"/>
+      <w:r>
+        <w:t>Refferes</w:t>
+      </w:r>
+      <w:proofErr w:type="spellEnd"/>
+      <w:r>
+        <w:t xml:space="preserve"> diagrams. It’s </w:t>
+      </w:r>
+      <w:r>
+        <w:rPr>
+          <w:color w:val="FF0000"/>
+        </w:rPr>
+        <w:t>not</w:t>
+      </w:r>
+      <w:r>
+        <w:rPr>
+          <w:color w:val="FF0000"/>
+        </w:rPr>
+        <w:t>*</w:t>
+      </w:r>
+      <w:r>
+        <w:t xml:space="preserve"> correct. </w:t>
+      </w:r>
+      <w:r>
+        <w:rPr>
+          <w:color w:val="FF0000"/>
+        </w:rPr>
+        <w:t>The*</w:t>
+      </w:r>
+      <w:r>
+        <w:t xml:space="preserve"> referrers list registers </w:t>
+      </w:r>
+      <w:r>
+        <w:rPr>
+          <w:color w:val="FF0000"/>
+        </w:rPr>
+        <w:t>the*</w:t>
+      </w:r>
+      <w:r>
+        <w:t xml:space="preserve"> parents of </w:t>
+      </w:r>
+      <w:r>
+        <w:rPr>
+          <w:color w:val="FF0000"/>
+        </w:rPr>
+        <w:t>the*</w:t>
+      </w:r>
+      <w:r>
+        <w:t xml:space="preserve"> references. </w:t>
+      </w:r>
+      <w:r>
+        <w:rPr>
+          <w:color w:val="FF0000"/>
+        </w:rPr>
+        <w:t>I</w:t>
+      </w:r>
+      <w:r>
+        <w:t xml:space="preserve">’m thinking now: they </w:t>
+      </w:r>
+      <w:r>
+        <w:rPr>
+          <w:color w:val="FF0000"/>
+        </w:rPr>
+        <w:t>should</w:t>
+      </w:r>
+      <w:r>
+        <w:t xml:space="preserve"> register </w:t>
+      </w:r>
+      <w:r>
+        <w:rPr>
+          <w:color w:val="FF0000"/>
+        </w:rPr>
+        <w:t>the*</w:t>
+      </w:r>
+      <w:r>
+        <w:t xml:space="preserve"> references themselves. </w:t>
+      </w:r>
+      <w:r>
+        <w:rPr>
+          <w:color w:val="FF0000"/>
+        </w:rPr>
+        <w:t>I</w:t>
+      </w:r>
+      <w:r>
+        <w:t xml:space="preserve"> </w:t>
+      </w:r>
+      <w:r>
+        <w:rPr>
+          <w:color w:val="FF0000"/>
+        </w:rPr>
+        <w:t>must</w:t>
+      </w:r>
+      <w:r>
+        <w:t xml:space="preserve"> </w:t>
+      </w:r>
+      <w:r>
+        <w:rPr>
+          <w:color w:val="FF0000"/>
+        </w:rPr>
+        <w:t>have</w:t>
+      </w:r>
+      <w:r>
+        <w:t xml:space="preserve"> been that </w:t>
+      </w:r>
+      <w:r>
+        <w:rPr>
+          <w:color w:val="FF0000"/>
+        </w:rPr>
+        <w:t>I</w:t>
+      </w:r>
+      <w:r>
+        <w:t xml:space="preserve"> </w:t>
+      </w:r>
+      <w:r>
+        <w:rPr>
+          <w:color w:val="FF0000"/>
+        </w:rPr>
+        <w:t>was</w:t>
+      </w:r>
+      <w:r>
+        <w:t xml:space="preserve"> unaware of </w:t>
+      </w:r>
+      <w:r>
+        <w:rPr>
+          <w:color w:val="FF0000"/>
+        </w:rPr>
+        <w:t>the*</w:t>
+      </w:r>
+      <w:r>
+        <w:t xml:space="preserve"> workings of </w:t>
+      </w:r>
+      <w:r>
+        <w:rPr>
+          <w:color w:val="FF0000"/>
+        </w:rPr>
+        <w:t>the*</w:t>
+      </w:r>
+      <w:r>
+        <w:t xml:space="preserve"> system interface back </w:t>
+      </w:r>
+      <w:r>
+        <w:rPr>
+          <w:color w:val="FF0000"/>
+        </w:rPr>
+        <w:t>then*</w:t>
+      </w:r>
+      <w:r>
+        <w:t>…</w:t>
+      </w:r>
+    </w:p>
+    <w:p/>
+    <w:p>
+      <w:r>
+        <w:t>JJ</w:t>
+      </w:r>
+    </w:p>
+    <w:p/>
+    <w:p>
+      <w:r>
+        <w:t>-----</w:t>
+      </w:r>
+    </w:p>
+    <w:p/>
+    <w:p>
+      <w:r>
+        <w:t>Referrers,</w:t>
+      </w:r>
+    </w:p>
+    <w:p>
+      <w:r>
+        <w:t>2008-08-28</w:t>
+      </w:r>
+    </w:p>
+    <w:p/>
+    <w:p>
+      <w:r>
+        <w:t xml:space="preserve">Referrers </w:t>
+      </w:r>
+      <w:r>
+        <w:rPr>
+          <w:color w:val="FF0000"/>
+        </w:rPr>
+        <w:t xml:space="preserve">has </w:t>
+      </w:r>
+      <w:r>
+        <w:rPr>
+          <w:color w:val="FF0000"/>
+        </w:rPr>
+        <w:t>to be</w:t>
+      </w:r>
+      <w:r>
+        <w:t xml:space="preserve"> redone. It </w:t>
+      </w:r>
+      <w:r>
+        <w:rPr>
+          <w:color w:val="FF0000"/>
+        </w:rPr>
+        <w:t xml:space="preserve">has </w:t>
+      </w:r>
+      <w:r>
+        <w:rPr>
+          <w:color w:val="FF0000"/>
+        </w:rPr>
+        <w:t xml:space="preserve">to </w:t>
+      </w:r>
+      <w:r>
+        <w:t xml:space="preserve">become </w:t>
+      </w:r>
+      <w:r>
+        <w:t xml:space="preserve">a list of related items and related list items, that they </w:t>
+      </w:r>
+      <w:r>
+        <w:rPr>
+          <w:color w:val="FF0000"/>
+        </w:rPr>
+        <w:t>are</w:t>
+      </w:r>
+      <w:r>
+        <w:t xml:space="preserve"> inside their parents.</w:t>
+      </w:r>
+    </w:p>
+    <w:p/>
+    <w:p>
+      <w:r>
+        <w:t xml:space="preserve">Redoing Referrers </w:t>
+      </w:r>
+      <w:r>
+        <w:rPr>
+          <w:color w:val="FF0000"/>
+        </w:rPr>
+        <w:t>was</w:t>
+      </w:r>
+      <w:r>
+        <w:t xml:space="preserve"> postponed in </w:t>
+      </w:r>
+      <w:r>
+        <w:rPr>
+          <w:color w:val="FF0000"/>
+        </w:rPr>
+        <w:t>the*</w:t>
+      </w:r>
+      <w:r>
+        <w:t xml:space="preserve"> project Work Out Basic Command Articles, </w:t>
+      </w:r>
+      <w:r>
+        <w:rPr>
+          <w:color w:val="FF0000"/>
+        </w:rPr>
+        <w:t>because*</w:t>
+      </w:r>
+      <w:r>
+        <w:t xml:space="preserve"> it involves </w:t>
+      </w:r>
+      <w:r>
+        <w:rPr>
+          <w:color w:val="FF0000"/>
+        </w:rPr>
+        <w:t>too</w:t>
+      </w:r>
+      <w:r>
+        <w:t xml:space="preserve"> </w:t>
+      </w:r>
+      <w:r>
+        <w:rPr>
+          <w:color w:val="FF0000"/>
+        </w:rPr>
+        <w:t>much</w:t>
+      </w:r>
+      <w:r>
+        <w:t xml:space="preserve"> other material, that takes </w:t>
+      </w:r>
+      <w:r>
+        <w:rPr>
+          <w:color w:val="FF0000"/>
+        </w:rPr>
+        <w:t>too</w:t>
+      </w:r>
+      <w:r>
+        <w:t xml:space="preserve"> </w:t>
+      </w:r>
+      <w:r>
+        <w:rPr>
+          <w:color w:val="FF0000"/>
+        </w:rPr>
+        <w:t>much</w:t>
+      </w:r>
+      <w:r>
+        <w:t xml:space="preserve"> time to go into.</w:t>
+      </w:r>
+    </w:p>
+    <w:p/>
+    <w:p>
+      <w:r>
+        <w:t xml:space="preserve">Referrers </w:t>
+      </w:r>
+      <w:r>
+        <w:rPr>
+          <w:color w:val="FF0000"/>
+        </w:rPr>
+        <w:t>is</w:t>
+      </w:r>
+      <w:r>
+        <w:t xml:space="preserve"> mainly part of Relations.</w:t>
+      </w:r>
+    </w:p>
+    <w:p>
+      <w:r>
+        <w:rPr>
+          <w:color w:val="FF0000"/>
+        </w:rPr>
+        <w:t>You</w:t>
+      </w:r>
+      <w:r>
+        <w:rPr>
+          <w:color w:val="FF0000"/>
+        </w:rPr>
+        <w:t>*</w:t>
+      </w:r>
+      <w:r>
+        <w:t xml:space="preserve"> </w:t>
+      </w:r>
+      <w:r>
+        <w:rPr>
+          <w:color w:val="FF0000"/>
+        </w:rPr>
+        <w:t>are</w:t>
+      </w:r>
+      <w:r>
+        <w:t xml:space="preserve"> probably going to </w:t>
+      </w:r>
+      <w:r>
+        <w:rPr>
+          <w:color w:val="FF0000"/>
+        </w:rPr>
+        <w:t>have</w:t>
+      </w:r>
+      <w:r>
+        <w:rPr>
+          <w:color w:val="FF0000"/>
+        </w:rPr>
+        <w:t xml:space="preserve"> to</w:t>
+      </w:r>
+      <w:r>
+        <w:t xml:space="preserve"> read over </w:t>
+      </w:r>
+      <w:r>
+        <w:rPr>
+          <w:color w:val="FF0000"/>
+        </w:rPr>
+        <w:t>the*</w:t>
+      </w:r>
+      <w:r>
+        <w:t xml:space="preserve"> whole Relations article group.</w:t>
+      </w:r>
+    </w:p>
+    <w:p/>
+    <w:p>
+      <w:r>
+        <w:rPr>
+          <w:color w:val="FF0000"/>
+        </w:rPr>
+        <w:t>The*</w:t>
+      </w:r>
+      <w:r>
+        <w:t xml:space="preserve"> following articles may </w:t>
+      </w:r>
+      <w:r>
+        <w:rPr>
+          <w:color w:val="FF0000"/>
+        </w:rPr>
+        <w:t>have</w:t>
+      </w:r>
+      <w:r>
+        <w:rPr>
+          <w:color w:val="FF0000"/>
+        </w:rPr>
+        <w:t xml:space="preserve"> </w:t>
+      </w:r>
+      <w:r>
+        <w:rPr>
+          <w:color w:val="FF0000"/>
+        </w:rPr>
+        <w:t>to be</w:t>
+      </w:r>
+      <w:r>
+        <w:t xml:space="preserve"> redone, </w:t>
+      </w:r>
+      <w:r>
+        <w:rPr>
+          <w:color w:val="FF0000"/>
+        </w:rPr>
+        <w:t>when*</w:t>
+      </w:r>
+      <w:r>
+        <w:t xml:space="preserve"> redoing Referrers:</w:t>
+      </w:r>
+    </w:p>
+    <w:p/>
+    <w:p>
+      <w:r>
+        <w:t>- Referrers</w:t>
+      </w:r>
+    </w:p>
+    <w:p>
+      <w:r>
+        <w:t>- Referrers in a Diagram</w:t>
+      </w:r>
+    </w:p>
+    <w:p>
+      <w:r>
+        <w:t>- Class Referrers</w:t>
+      </w:r>
+    </w:p>
+    <w:p>
+      <w:r>
+        <w:t>- Class Referrers in a Diagram</w:t>
+      </w:r>
+    </w:p>
+    <w:p>
+      <w:r>
+        <w:t>- Referrers Versus Related Objects</w:t>
+      </w:r>
+    </w:p>
+    <w:p>
+      <w:r>
+        <w:t>- Command Object Referrers</w:t>
+      </w:r>
+    </w:p>
+    <w:p>
+      <w:r>
+        <w:t>- Command Object Referrers in a Diagram</w:t>
+      </w:r>
+    </w:p>
+    <w:p>
+      <w:r>
+        <w:t>- Command Definition Referrers</w:t>
+      </w:r>
+    </w:p>
+    <w:p>
+      <w:r>
+        <w:t>- Command Definition Referrers in a Diagram</w:t>
+      </w:r>
+    </w:p>
+    <w:p/>
+    <w:p>
+      <w:r>
+        <w:t>JJ</w:t>
+      </w:r>
+    </w:p>
+    <w:p/>
+    <w:p>
+      <w:r>
+        <w:t>-----</w:t>
+      </w:r>
+    </w:p>
+    <w:p/>
+    <w:p>
+      <w:r>
+        <w:t>Referrers,</w:t>
+      </w:r>
+    </w:p>
+    <w:p>
+      <w:r>
+        <w:t>2008-08-28</w:t>
+      </w:r>
+    </w:p>
+    <w:p/>
+    <w:p>
+      <w:r>
+        <w:rPr>
+          <w:color w:val="FF0000"/>
+        </w:rPr>
+        <w:t>The*</w:t>
+      </w:r>
+      <w:r>
+        <w:t xml:space="preserve"> referrers articles </w:t>
+      </w:r>
+      <w:r>
+        <w:rPr>
+          <w:color w:val="FF0000"/>
+        </w:rPr>
+        <w:t>are</w:t>
+      </w:r>
+      <w:r>
+        <w:t xml:space="preserve"> </w:t>
+      </w:r>
+      <w:r>
+        <w:rPr>
+          <w:color w:val="FF0000"/>
+        </w:rPr>
+        <w:t>not</w:t>
+      </w:r>
+      <w:r>
+        <w:rPr>
+          <w:color w:val="FF0000"/>
+        </w:rPr>
+        <w:t>*</w:t>
+      </w:r>
+      <w:r>
+        <w:t xml:space="preserve"> </w:t>
+      </w:r>
+      <w:r>
+        <w:rPr>
+          <w:color w:val="FF0000"/>
+        </w:rPr>
+        <w:t>finished</w:t>
+      </w:r>
+      <w:r>
+        <w:t xml:space="preserve">, </w:t>
+      </w:r>
+      <w:r>
+        <w:rPr>
+          <w:color w:val="FF0000"/>
+        </w:rPr>
+        <w:t>because*</w:t>
+      </w:r>
+      <w:r>
+        <w:t xml:space="preserve"> referrers </w:t>
+      </w:r>
+      <w:r>
+        <w:rPr>
+          <w:color w:val="FF0000"/>
+        </w:rPr>
         <w:t>need</w:t>
       </w:r>
       <w:r>
@@ -7805,13 +8534,73 @@
         <w:t>to be</w:t>
       </w:r>
       <w:r>
-        <w:t xml:space="preserve"> redone.</w:t>
-      </w:r>
-      <w:r>
-        <w:t xml:space="preserve"> </w:t>
-      </w:r>
-      <w:r>
-        <w:t xml:space="preserve">Consider </w:t>
+        <w:t xml:space="preserve"> reconsidered later, and it involves </w:t>
+      </w:r>
+      <w:r>
+        <w:rPr>
+          <w:color w:val="FF0000"/>
+        </w:rPr>
+        <w:t>much</w:t>
+      </w:r>
+      <w:r>
+        <w:t xml:space="preserve"> different material, that takes time to go into.</w:t>
+      </w:r>
+    </w:p>
+    <w:p/>
+    <w:p>
+      <w:r>
+        <w:t xml:space="preserve">- </w:t>
+      </w:r>
+      <w:r>
+        <w:rPr>
+          <w:color w:val="FF0000"/>
+        </w:rPr>
+        <w:t>I</w:t>
+      </w:r>
+      <w:r>
+        <w:t xml:space="preserve"> hate it, that </w:t>
+      </w:r>
+      <w:r>
+        <w:rPr>
+          <w:color w:val="FF0000"/>
+        </w:rPr>
+        <w:t>I</w:t>
+      </w:r>
+      <w:r>
+        <w:t xml:space="preserve"> </w:t>
+      </w:r>
+      <w:r>
+        <w:rPr>
+          <w:color w:val="FF0000"/>
+        </w:rPr>
+        <w:t>could*</w:t>
+      </w:r>
+      <w:r>
+        <w:t xml:space="preserve"> </w:t>
+      </w:r>
+      <w:r>
+        <w:rPr>
+          <w:color w:val="FF0000"/>
+        </w:rPr>
+        <w:t>not</w:t>
+      </w:r>
+      <w:r>
+        <w:rPr>
+          <w:color w:val="FF0000"/>
+        </w:rPr>
+        <w:t>*</w:t>
+      </w:r>
+      <w:r>
+        <w:t xml:space="preserve"> </w:t>
+      </w:r>
+      <w:r>
+        <w:rPr>
+          <w:color w:val="FF0000"/>
+        </w:rPr>
+        <w:t>finish</w:t>
+      </w:r>
+      <w:r>
+        <w:t xml:space="preserve"> </w:t>
       </w:r>
       <w:r>
         <w:rPr>
@@ -7820,25 +8609,136 @@
         <w:t>the*</w:t>
       </w:r>
       <w:r>
-        <w:t xml:space="preserve"> system interface and make </w:t>
-      </w:r>
-      <w:r>
-        <w:rPr>
-          <w:color w:val="FF0000"/>
-        </w:rPr>
-        <w:t>sure</w:t>
-      </w:r>
-      <w:r>
-        <w:rPr>
-          <w:color w:val="FF0000"/>
-        </w:rPr>
-        <w:t xml:space="preserve"> </w:t>
-      </w:r>
-      <w:r>
-        <w:rPr>
-          <w:color w:val="FF0000"/>
-        </w:rPr>
-        <w:t>you</w:t>
+        <w:t xml:space="preserve"> referrers articles.</w:t>
+      </w:r>
+    </w:p>
+    <w:p>
+      <w:r>
+        <w:t xml:space="preserve">- </w:t>
+      </w:r>
+      <w:r>
+        <w:rPr>
+          <w:color w:val="FF0000"/>
+        </w:rPr>
+        <w:t>But*</w:t>
+      </w:r>
+      <w:r>
+        <w:t xml:space="preserve"> it </w:t>
+      </w:r>
+      <w:r>
+        <w:rPr>
+          <w:color w:val="FF0000"/>
+        </w:rPr>
+        <w:t>is</w:t>
+      </w:r>
+      <w:r>
+        <w:t xml:space="preserve"> </w:t>
+      </w:r>
+      <w:r>
+        <w:rPr>
+          <w:color w:val="FF0000"/>
+        </w:rPr>
+        <w:t>too</w:t>
+      </w:r>
+      <w:r>
+        <w:t xml:space="preserve"> </w:t>
+      </w:r>
+      <w:r>
+        <w:rPr>
+          <w:color w:val="FF0000"/>
+        </w:rPr>
+        <w:t>much</w:t>
+      </w:r>
+      <w:r>
+        <w:t xml:space="preserve"> to go into </w:t>
+      </w:r>
+      <w:r>
+        <w:rPr>
+          <w:color w:val="FF0000"/>
+        </w:rPr>
+        <w:t>just</w:t>
+      </w:r>
+      <w:r>
+        <w:t xml:space="preserve"> </w:t>
+      </w:r>
+      <w:r>
+        <w:rPr>
+          <w:color w:val="FF0000"/>
+        </w:rPr>
+        <w:t>like</w:t>
+      </w:r>
+      <w:r>
+        <w:t xml:space="preserve"> that.</w:t>
+      </w:r>
+    </w:p>
+    <w:p>
+      <w:r>
+        <w:t xml:space="preserve">- </w:t>
+      </w:r>
+      <w:r>
+        <w:rPr>
+          <w:color w:val="FF0000"/>
+        </w:rPr>
+        <w:t>I</w:t>
+      </w:r>
+      <w:r>
+        <w:t xml:space="preserve"> </w:t>
+      </w:r>
+      <w:r>
+        <w:rPr>
+          <w:color w:val="FF0000"/>
+        </w:rPr>
+        <w:t>have</w:t>
+      </w:r>
+      <w:r>
+        <w:rPr>
+          <w:color w:val="FF0000"/>
+        </w:rPr>
+        <w:t xml:space="preserve"> to</w:t>
+      </w:r>
+      <w:r>
+        <w:t xml:space="preserve"> accept that </w:t>
+      </w:r>
+      <w:r>
+        <w:rPr>
+          <w:color w:val="FF0000"/>
+        </w:rPr>
+        <w:t>the*</w:t>
+      </w:r>
+      <w:r>
+        <w:t xml:space="preserve"> produced article group </w:t>
+      </w:r>
+      <w:r>
+        <w:rPr>
+          <w:color w:val="FF0000"/>
+        </w:rPr>
+        <w:t>will</w:t>
+      </w:r>
+      <w:r>
+        <w:t xml:space="preserve"> </w:t>
+      </w:r>
+      <w:proofErr w:type="spellStart"/>
+      <w:r>
+        <w:t>contaiin</w:t>
+      </w:r>
+      <w:proofErr w:type="spellEnd"/>
+      <w:r>
+        <w:t xml:space="preserve"> two subjects, that </w:t>
+      </w:r>
+      <w:r>
+        <w:rPr>
+          <w:color w:val="FF0000"/>
+        </w:rPr>
+        <w:t>are</w:t>
+      </w:r>
+      <w:r>
+        <w:t xml:space="preserve"> </w:t>
+      </w:r>
+      <w:r>
+        <w:rPr>
+          <w:color w:val="FF0000"/>
+        </w:rPr>
+        <w:t>not</w:t>
       </w:r>
       <w:r>
         <w:rPr>
@@ -7853,859 +8753,401 @@
         <w:rPr>
           <w:color w:val="FF0000"/>
         </w:rPr>
-        <w:t>can*</w:t>
-      </w:r>
-      <w:r>
-        <w:t xml:space="preserve"> register referrers in a reference,</w:t>
-      </w:r>
-      <w:r>
-        <w:t xml:space="preserve"> </w:t>
-      </w:r>
-      <w:r>
-        <w:t>as well as referrers to an object,</w:t>
-      </w:r>
-      <w:r>
-        <w:t xml:space="preserve"> </w:t>
-      </w:r>
-      <w:r>
-        <w:t xml:space="preserve">and consider whether </w:t>
-      </w:r>
-      <w:r>
-        <w:rPr>
-          <w:color w:val="FF0000"/>
-        </w:rPr>
-        <w:t>you</w:t>
-      </w:r>
-      <w:r>
-        <w:rPr>
-          <w:color w:val="FF0000"/>
-        </w:rPr>
-        <w:t>*</w:t>
-      </w:r>
-      <w:r>
-        <w:t xml:space="preserve"> want </w:t>
-      </w:r>
-      <w:r>
-        <w:rPr>
-          <w:color w:val="FF0000"/>
-        </w:rPr>
-        <w:t>the*</w:t>
-      </w:r>
-      <w:r>
-        <w:t xml:space="preserve"> referrers</w:t>
-      </w:r>
-      <w:r>
-        <w:t xml:space="preserve"> </w:t>
-      </w:r>
-      <w:r>
-        <w:t xml:space="preserve">list to point to references or </w:t>
-      </w:r>
-      <w:r>
-        <w:rPr>
-          <w:color w:val="FF0000"/>
-        </w:rPr>
-        <w:t>the*</w:t>
-      </w:r>
-      <w:r>
-        <w:t xml:space="preserve"> parents of </w:t>
-      </w:r>
-      <w:r>
-        <w:rPr>
-          <w:color w:val="FF0000"/>
-        </w:rPr>
-        <w:t>the*</w:t>
-      </w:r>
-      <w:r>
-        <w:t xml:space="preserve"> references.</w:t>
-      </w:r>
-      <w:r>
-        <w:t xml:space="preserve"> </w:t>
-      </w:r>
-      <w:r>
-        <w:rPr>
-          <w:color w:val="FF0000"/>
-        </w:rPr>
-        <w:t>The*</w:t>
-      </w:r>
-      <w:r>
-        <w:t xml:space="preserve"> article Referrers in a Diagram, Class Referrers in a Diagramand Command Definition Referrers in a Diagram </w:t>
-      </w:r>
-      <w:r>
-        <w:rPr>
-          <w:color w:val="FF0000"/>
-        </w:rPr>
-        <w:t>are</w:t>
-      </w:r>
-      <w:r>
-        <w:t xml:space="preserve"> involved.</w:t>
+        <w:t>finished</w:t>
+      </w:r>
+      <w:r>
+        <w:t>.</w:t>
       </w:r>
     </w:p>
     <w:p/>
     <w:p>
       <w:r>
-        <w:rPr>
-          <w:color w:val="FF0000"/>
-        </w:rPr>
-        <w:t>I</w:t>
-      </w:r>
-      <w:r>
-        <w:t xml:space="preserve"> </w:t>
-      </w:r>
-      <w:r>
-        <w:rPr>
-          <w:color w:val="FF0000"/>
-        </w:rPr>
-        <w:t>was</w:t>
-      </w:r>
-      <w:r>
-        <w:t xml:space="preserve"> looking at </w:t>
-      </w:r>
-      <w:r>
-        <w:rPr>
-          <w:color w:val="FF0000"/>
-        </w:rPr>
-        <w:t>the*</w:t>
-      </w:r>
-      <w:r>
-        <w:t xml:space="preserve"> Refferes diagrams. It’s </w:t>
-      </w:r>
-      <w:r>
-        <w:rPr>
-          <w:color w:val="FF0000"/>
-        </w:rPr>
-        <w:t>not</w:t>
-      </w:r>
-      <w:r>
-        <w:rPr>
-          <w:color w:val="FF0000"/>
-        </w:rPr>
-        <w:t>*</w:t>
-      </w:r>
-      <w:r>
-        <w:t xml:space="preserve"> correct. </w:t>
-      </w:r>
-      <w:r>
-        <w:rPr>
-          <w:color w:val="FF0000"/>
-        </w:rPr>
-        <w:t>The*</w:t>
-      </w:r>
-      <w:r>
-        <w:t xml:space="preserve"> referrers list registers </w:t>
-      </w:r>
-      <w:r>
-        <w:rPr>
-          <w:color w:val="FF0000"/>
-        </w:rPr>
-        <w:t>the*</w:t>
-      </w:r>
-      <w:r>
-        <w:t xml:space="preserve"> parents of </w:t>
-      </w:r>
-      <w:r>
-        <w:rPr>
-          <w:color w:val="FF0000"/>
-        </w:rPr>
-        <w:t>the*</w:t>
-      </w:r>
-      <w:r>
-        <w:t xml:space="preserve"> references. </w:t>
-      </w:r>
-      <w:r>
-        <w:rPr>
-          <w:color w:val="FF0000"/>
-        </w:rPr>
-        <w:t>I</w:t>
-      </w:r>
-      <w:r>
-        <w:t xml:space="preserve">’m thinking now: they </w:t>
-      </w:r>
-      <w:r>
-        <w:rPr>
-          <w:color w:val="FF0000"/>
-        </w:rPr>
-        <w:t>should</w:t>
-      </w:r>
-      <w:r>
-        <w:t xml:space="preserve"> register </w:t>
-      </w:r>
-      <w:r>
-        <w:rPr>
-          <w:color w:val="FF0000"/>
-        </w:rPr>
-        <w:t>the*</w:t>
-      </w:r>
-      <w:r>
-        <w:t xml:space="preserve"> references themselves. </w:t>
-      </w:r>
-      <w:r>
-        <w:rPr>
-          <w:color w:val="FF0000"/>
-        </w:rPr>
-        <w:t>I</w:t>
-      </w:r>
-      <w:r>
-        <w:t xml:space="preserve"> </w:t>
-      </w:r>
-      <w:r>
-        <w:rPr>
-          <w:color w:val="FF0000"/>
-        </w:rPr>
-        <w:t>must</w:t>
-      </w:r>
-      <w:r>
-        <w:t xml:space="preserve"> </w:t>
-      </w:r>
-      <w:r>
-        <w:rPr>
-          <w:color w:val="FF0000"/>
-        </w:rPr>
-        <w:t>have</w:t>
-      </w:r>
-      <w:r>
-        <w:t xml:space="preserve"> been that </w:t>
-      </w:r>
-      <w:r>
-        <w:rPr>
-          <w:color w:val="FF0000"/>
-        </w:rPr>
-        <w:t>I</w:t>
-      </w:r>
-      <w:r>
-        <w:t xml:space="preserve"> </w:t>
-      </w:r>
-      <w:r>
-        <w:rPr>
-          <w:color w:val="FF0000"/>
-        </w:rPr>
-        <w:t>was</w:t>
-      </w:r>
-      <w:r>
-        <w:t xml:space="preserve"> unaware of </w:t>
-      </w:r>
-      <w:r>
-        <w:rPr>
-          <w:color w:val="FF0000"/>
-        </w:rPr>
-        <w:t>the*</w:t>
-      </w:r>
-      <w:r>
-        <w:t xml:space="preserve"> workings of </w:t>
-      </w:r>
-      <w:r>
-        <w:rPr>
-          <w:color w:val="FF0000"/>
-        </w:rPr>
-        <w:t>the*</w:t>
-      </w:r>
-      <w:r>
-        <w:t xml:space="preserve"> system interface back </w:t>
-      </w:r>
-      <w:r>
-        <w:rPr>
-          <w:color w:val="FF0000"/>
-        </w:rPr>
-        <w:t>then*</w:t>
-      </w:r>
-      <w:r>
-        <w:t>…</w:t>
+        <w:t>JJ</w:t>
       </w:r>
     </w:p>
     <w:p/>
     <w:p>
       <w:r>
-        <w:t>JJ</w:t>
+        <w:t>-----</w:t>
       </w:r>
     </w:p>
     <w:p/>
-    <w:p/>
-    <w:p>
-      <w:r>
-        <w:t>Referrers,</w:t>
-      </w:r>
-    </w:p>
-    <w:p>
-      <w:r>
-        <w:t>2008-08-28</w:t>
-      </w:r>
-    </w:p>
-    <w:p/>
-    <w:p>
-      <w:r>
-        <w:t xml:space="preserve">Referrers </w:t>
-      </w:r>
-      <w:r>
-        <w:rPr>
-          <w:color w:val="FF0000"/>
-        </w:rPr>
-        <w:t xml:space="preserve">has </w:t>
-      </w:r>
-      <w:r>
-        <w:rPr>
-          <w:color w:val="FF0000"/>
-        </w:rPr>
-        <w:t>to be</w:t>
-      </w:r>
-      <w:r>
-        <w:t xml:space="preserve"> redone. It </w:t>
-      </w:r>
-      <w:r>
-        <w:rPr>
-          <w:color w:val="FF0000"/>
-        </w:rPr>
-        <w:t xml:space="preserve">has </w:t>
-      </w:r>
-      <w:r>
-        <w:rPr>
-          <w:color w:val="FF0000"/>
-        </w:rPr>
-        <w:t>to be</w:t>
-      </w:r>
-      <w:r>
-        <w:t xml:space="preserve">come a list of related items and related list items, that they </w:t>
-      </w:r>
-      <w:r>
-        <w:rPr>
-          <w:color w:val="FF0000"/>
-        </w:rPr>
-        <w:t>are</w:t>
-      </w:r>
-      <w:r>
-        <w:t xml:space="preserve"> inside their parents.</w:t>
-      </w:r>
-    </w:p>
-    <w:p/>
-    <w:p>
-      <w:r>
-        <w:t xml:space="preserve">Redoing Referrers </w:t>
-      </w:r>
-      <w:r>
-        <w:rPr>
-          <w:color w:val="FF0000"/>
-        </w:rPr>
-        <w:t>was</w:t>
-      </w:r>
-      <w:r>
-        <w:t xml:space="preserve"> postponed in </w:t>
-      </w:r>
-      <w:r>
-        <w:rPr>
-          <w:color w:val="FF0000"/>
-        </w:rPr>
-        <w:t>the*</w:t>
-      </w:r>
-      <w:r>
-        <w:t xml:space="preserve"> project Work Out Basic Command Articles, </w:t>
-      </w:r>
-      <w:r>
-        <w:rPr>
-          <w:color w:val="FF0000"/>
-        </w:rPr>
-        <w:t>because*</w:t>
-      </w:r>
-      <w:r>
-        <w:t xml:space="preserve"> it involves </w:t>
-      </w:r>
-      <w:r>
-        <w:rPr>
-          <w:color w:val="FF0000"/>
-        </w:rPr>
-        <w:t>too</w:t>
-      </w:r>
-      <w:r>
-        <w:t xml:space="preserve"> </w:t>
-      </w:r>
-      <w:r>
-        <w:rPr>
-          <w:color w:val="FF0000"/>
-        </w:rPr>
-        <w:t>much</w:t>
-      </w:r>
-      <w:r>
-        <w:t xml:space="preserve"> other material, that takes </w:t>
-      </w:r>
-      <w:r>
-        <w:rPr>
-          <w:color w:val="FF0000"/>
-        </w:rPr>
-        <w:t>too</w:t>
-      </w:r>
-      <w:r>
-        <w:t xml:space="preserve"> </w:t>
-      </w:r>
-      <w:r>
-        <w:rPr>
-          <w:color w:val="FF0000"/>
-        </w:rPr>
-        <w:t>much</w:t>
-      </w:r>
-      <w:r>
-        <w:t xml:space="preserve"> time to go into.</w:t>
-      </w:r>
-    </w:p>
-    <w:p/>
-    <w:p>
-      <w:r>
-        <w:t xml:space="preserve">Referrers </w:t>
-      </w:r>
-      <w:r>
-        <w:rPr>
-          <w:color w:val="FF0000"/>
+    <w:p>
+      <w:pPr>
+        <w:ind w:left="568"/>
+        <w:rPr>
+          <w:lang w:val="nl-NL"/>
+        </w:rPr>
+      </w:pPr>
+      <w:proofErr w:type="spellStart"/>
+      <w:r>
+        <w:rPr>
+          <w:lang w:val="nl-NL"/>
+        </w:rPr>
+        <w:t>Referrers</w:t>
+      </w:r>
+      <w:proofErr w:type="spellEnd"/>
+      <w:r>
+        <w:rPr>
+          <w:lang w:val="nl-NL"/>
+        </w:rPr>
+        <w:t>,</w:t>
+      </w:r>
+    </w:p>
+    <w:p>
+      <w:pPr>
+        <w:ind w:left="568"/>
+        <w:rPr>
+          <w:lang w:val="nl-NL"/>
+        </w:rPr>
+      </w:pPr>
+    </w:p>
+    <w:p>
+      <w:pPr>
+        <w:ind w:left="568"/>
+        <w:rPr>
+          <w:lang w:val="nl-NL"/>
+        </w:rPr>
+      </w:pPr>
+      <w:r>
+        <w:rPr>
+          <w:lang w:val="nl-NL"/>
+        </w:rPr>
+        <w:t>Referenties naar een copy functie wil je</w:t>
+      </w:r>
+      <w:r>
+        <w:rPr>
+          <w:lang w:val="nl-NL"/>
+        </w:rPr>
+        <w:t xml:space="preserve"> </w:t>
+      </w:r>
+      <w:r>
+        <w:rPr>
+          <w:lang w:val="nl-NL"/>
+        </w:rPr>
+        <w:t xml:space="preserve">ook niet in de in de copy </w:t>
+      </w:r>
+      <w:proofErr w:type="spellStart"/>
+      <w:r>
+        <w:rPr>
+          <w:lang w:val="nl-NL"/>
+        </w:rPr>
+        <w:t>command</w:t>
+      </w:r>
+      <w:proofErr w:type="spellEnd"/>
+      <w:r>
+        <w:rPr>
+          <w:lang w:val="nl-NL"/>
+        </w:rPr>
+        <w:t xml:space="preserve"> definitie zelf bijhouden.</w:t>
+      </w:r>
+      <w:r>
+        <w:rPr>
+          <w:lang w:val="nl-NL"/>
+        </w:rPr>
+        <w:t xml:space="preserve"> </w:t>
+      </w:r>
+      <w:r>
+        <w:rPr>
+          <w:lang w:val="nl-NL"/>
+        </w:rPr>
+        <w:t xml:space="preserve">Maar je zou wel de mogelijkheid willen hebben om te </w:t>
+      </w:r>
+      <w:proofErr w:type="spellStart"/>
+      <w:r>
+        <w:rPr>
+          <w:lang w:val="nl-NL"/>
+        </w:rPr>
+        <w:t>querien</w:t>
+      </w:r>
+      <w:proofErr w:type="spellEnd"/>
+      <w:r>
+        <w:rPr>
+          <w:lang w:val="nl-NL"/>
+        </w:rPr>
+        <w:t xml:space="preserve"> </w:t>
+      </w:r>
+      <w:r>
+        <w:rPr>
+          <w:lang w:val="nl-NL"/>
+        </w:rPr>
+        <w:t xml:space="preserve">welke </w:t>
+      </w:r>
+      <w:proofErr w:type="spellStart"/>
+      <w:r>
+        <w:rPr>
+          <w:lang w:val="nl-NL"/>
+        </w:rPr>
+        <w:t>kopieeracties</w:t>
+      </w:r>
+      <w:proofErr w:type="spellEnd"/>
+      <w:r>
+        <w:rPr>
+          <w:lang w:val="nl-NL"/>
+        </w:rPr>
+        <w:t xml:space="preserve"> er binnen een bepaald systeem zijn.</w:t>
+      </w:r>
+      <w:r>
+        <w:rPr>
+          <w:lang w:val="nl-NL"/>
+        </w:rPr>
+        <w:t xml:space="preserve"> </w:t>
+      </w:r>
+      <w:r>
+        <w:rPr>
+          <w:lang w:val="nl-NL"/>
+        </w:rPr>
+        <w:t xml:space="preserve">Je kunt altijd een ruwe </w:t>
+      </w:r>
+      <w:proofErr w:type="spellStart"/>
+      <w:r>
+        <w:rPr>
+          <w:lang w:val="nl-NL"/>
+        </w:rPr>
+        <w:t>sequentiele</w:t>
+      </w:r>
+      <w:proofErr w:type="spellEnd"/>
+      <w:r>
+        <w:rPr>
+          <w:lang w:val="nl-NL"/>
+        </w:rPr>
+        <w:t xml:space="preserve"> zoek-query uitvoeren op</w:t>
+      </w:r>
+      <w:r>
+        <w:rPr>
+          <w:lang w:val="nl-NL"/>
+        </w:rPr>
+        <w:t xml:space="preserve"> </w:t>
+      </w:r>
+      <w:r>
+        <w:rPr>
+          <w:lang w:val="nl-NL"/>
+        </w:rPr>
+        <w:t>een subsysteem.</w:t>
+      </w:r>
+      <w:r>
+        <w:rPr>
+          <w:lang w:val="nl-NL"/>
+        </w:rPr>
+        <w:t xml:space="preserve"> </w:t>
+      </w:r>
+      <w:r>
+        <w:rPr>
+          <w:lang w:val="nl-NL"/>
+        </w:rPr>
+        <w:t>Maar je wilt het misschien ook centraal bijhouden. Dan zou je een filter index moeten kunnen maken,</w:t>
+      </w:r>
+      <w:r>
+        <w:rPr>
+          <w:lang w:val="nl-NL"/>
+        </w:rPr>
+        <w:t xml:space="preserve"> </w:t>
+      </w:r>
+      <w:r>
+        <w:rPr>
+          <w:lang w:val="nl-NL"/>
+        </w:rPr>
+        <w:t>maar een filter index gezet op een elders gedefinieerde</w:t>
+      </w:r>
+      <w:r>
+        <w:rPr>
+          <w:lang w:val="nl-NL"/>
+        </w:rPr>
+        <w:t xml:space="preserve"> </w:t>
+      </w:r>
+      <w:proofErr w:type="spellStart"/>
+      <w:r>
+        <w:rPr>
+          <w:lang w:val="nl-NL"/>
+        </w:rPr>
+        <w:t>method</w:t>
+      </w:r>
+      <w:proofErr w:type="spellEnd"/>
+      <w:r>
+        <w:rPr>
+          <w:lang w:val="nl-NL"/>
+        </w:rPr>
+        <w:t xml:space="preserve"> of class.</w:t>
+      </w:r>
+    </w:p>
+    <w:p>
+      <w:pPr>
+        <w:ind w:left="568"/>
+        <w:rPr>
+          <w:lang w:val="nl-NL"/>
+        </w:rPr>
+      </w:pPr>
+      <w:r>
+        <w:rPr>
+          <w:lang w:val="nl-NL"/>
+        </w:rPr>
+        <w:t xml:space="preserve"> </w:t>
+      </w:r>
+    </w:p>
+    <w:p>
+      <w:pPr>
+        <w:ind w:left="568"/>
+        <w:rPr>
+          <w:lang w:val="nl-NL"/>
+        </w:rPr>
+      </w:pPr>
+      <w:r>
+        <w:rPr>
+          <w:lang w:val="nl-NL"/>
+        </w:rPr>
+        <w:t>Ik heb er toch best moeite mee, dat je</w:t>
+      </w:r>
+      <w:r>
+        <w:rPr>
+          <w:lang w:val="nl-NL"/>
+        </w:rPr>
+        <w:t xml:space="preserve"> </w:t>
+      </w:r>
+      <w:r>
+        <w:rPr>
+          <w:lang w:val="nl-NL"/>
+        </w:rPr>
+        <w:t>in een stuk diagram niet ziet wat er allemaal naar</w:t>
+      </w:r>
+      <w:r>
+        <w:rPr>
+          <w:lang w:val="nl-NL"/>
+        </w:rPr>
+        <w:t xml:space="preserve"> </w:t>
+      </w:r>
+      <w:r>
+        <w:rPr>
+          <w:lang w:val="nl-NL"/>
+        </w:rPr>
+        <w:t>een bepaald object verwijst, maar alleen waarnaar</w:t>
+      </w:r>
+      <w:r>
+        <w:rPr>
+          <w:lang w:val="nl-NL"/>
+        </w:rPr>
+        <w:t xml:space="preserve"> </w:t>
+      </w:r>
+      <w:r>
+        <w:rPr>
+          <w:lang w:val="nl-NL"/>
+        </w:rPr>
+        <w:t>de objecten in de diagram verwijzen.</w:t>
+      </w:r>
+      <w:r>
+        <w:rPr>
+          <w:lang w:val="nl-NL"/>
+        </w:rPr>
+        <w:t xml:space="preserve"> </w:t>
+      </w:r>
+      <w:r>
+        <w:rPr>
+          <w:lang w:val="nl-NL"/>
+        </w:rPr>
+        <w:t>O, wacht, dat gebeurt voor objecten wel, omdat</w:t>
+      </w:r>
+      <w:r>
+        <w:rPr>
+          <w:lang w:val="nl-NL"/>
+        </w:rPr>
+        <w:t xml:space="preserve"> </w:t>
+      </w:r>
+      <w:r>
+        <w:rPr>
+          <w:lang w:val="nl-NL"/>
+        </w:rPr>
+        <w:t>de gerelateerde objecten als sub objecten worden getoond.</w:t>
+      </w:r>
+      <w:r>
+        <w:rPr>
+          <w:lang w:val="nl-NL"/>
+        </w:rPr>
+        <w:t xml:space="preserve"> </w:t>
+      </w:r>
+      <w:r>
+        <w:rPr>
+          <w:lang w:val="nl-NL"/>
+        </w:rPr>
+        <w:t>Heen en weer relaties tussen objecten in principe gelijkwaardig.</w:t>
+      </w:r>
+      <w:r>
+        <w:rPr>
+          <w:lang w:val="nl-NL"/>
+        </w:rPr>
+        <w:t xml:space="preserve"> </w:t>
+      </w:r>
+      <w:r>
+        <w:rPr>
+          <w:lang w:val="nl-NL"/>
+        </w:rPr>
+        <w:t xml:space="preserve">Maar bij </w:t>
+      </w:r>
+      <w:proofErr w:type="spellStart"/>
+      <w:r>
+        <w:rPr>
+          <w:lang w:val="nl-NL"/>
+        </w:rPr>
+        <w:t>methods</w:t>
+      </w:r>
+      <w:proofErr w:type="spellEnd"/>
+      <w:r>
+        <w:rPr>
+          <w:lang w:val="nl-NL"/>
+        </w:rPr>
+        <w:t xml:space="preserve"> </w:t>
+      </w:r>
+      <w:r>
+        <w:rPr>
+          <w:color w:val="FF0000"/>
+          <w:lang w:val="nl-NL"/>
         </w:rPr>
         <w:t>is</w:t>
       </w:r>
       <w:r>
-        <w:t xml:space="preserve"> mainly part of Relations.</w:t>
-      </w:r>
-    </w:p>
-    <w:p>
-      <w:r>
-        <w:rPr>
-          <w:color w:val="FF0000"/>
-        </w:rPr>
-        <w:t>You</w:t>
-      </w:r>
-      <w:r>
-        <w:rPr>
-          <w:color w:val="FF0000"/>
-        </w:rPr>
-        <w:t>*</w:t>
-      </w:r>
-      <w:r>
-        <w:t xml:space="preserve"> </w:t>
-      </w:r>
-      <w:r>
-        <w:rPr>
-          <w:color w:val="FF0000"/>
-        </w:rPr>
-        <w:t>are</w:t>
-      </w:r>
-      <w:r>
-        <w:t xml:space="preserve"> probably going to </w:t>
-      </w:r>
-      <w:r>
-        <w:rPr>
-          <w:color w:val="FF0000"/>
-        </w:rPr>
-        <w:t>have</w:t>
-      </w:r>
-      <w:r>
-        <w:rPr>
-          <w:color w:val="FF0000"/>
-        </w:rPr>
-        <w:t xml:space="preserve"> to</w:t>
-      </w:r>
-      <w:r>
-        <w:t xml:space="preserve"> read over </w:t>
-      </w:r>
-      <w:r>
-        <w:rPr>
-          <w:color w:val="FF0000"/>
-        </w:rPr>
-        <w:t>the*</w:t>
-      </w:r>
-      <w:r>
-        <w:t xml:space="preserve"> whole Relations article group.</w:t>
-      </w:r>
-    </w:p>
-    <w:p/>
-    <w:p>
-      <w:r>
-        <w:rPr>
-          <w:color w:val="FF0000"/>
-        </w:rPr>
-        <w:t>The*</w:t>
-      </w:r>
-      <w:r>
-        <w:t xml:space="preserve"> following articles may </w:t>
-      </w:r>
-      <w:r>
-        <w:rPr>
-          <w:color w:val="FF0000"/>
-        </w:rPr>
-        <w:t>have</w:t>
-      </w:r>
-      <w:r>
-        <w:rPr>
-          <w:color w:val="FF0000"/>
-        </w:rPr>
-        <w:t xml:space="preserve"> </w:t>
-      </w:r>
-      <w:r>
-        <w:rPr>
-          <w:color w:val="FF0000"/>
-        </w:rPr>
-        <w:t>to be</w:t>
-      </w:r>
-      <w:r>
-        <w:t xml:space="preserve"> redone, </w:t>
-      </w:r>
-      <w:r>
-        <w:rPr>
-          <w:color w:val="FF0000"/>
-        </w:rPr>
-        <w:t>when*</w:t>
-      </w:r>
-      <w:r>
-        <w:t xml:space="preserve"> redoing Referrers:</w:t>
-      </w:r>
-    </w:p>
-    <w:p/>
-    <w:p>
-      <w:r>
-        <w:t>- Referrers</w:t>
-      </w:r>
-    </w:p>
-    <w:p>
-      <w:r>
-        <w:t>- Referrers in a Diagram</w:t>
-      </w:r>
-    </w:p>
-    <w:p>
-      <w:r>
-        <w:t>- Class Referrers</w:t>
-      </w:r>
-    </w:p>
-    <w:p>
-      <w:r>
-        <w:t>- Class Referrers in a Diagram</w:t>
-      </w:r>
-    </w:p>
-    <w:p>
-      <w:r>
-        <w:t>- Referrers Versus Related Objects</w:t>
-      </w:r>
-    </w:p>
-    <w:p>
-      <w:r>
-        <w:t>- Command Object Referrers</w:t>
-      </w:r>
-    </w:p>
-    <w:p>
-      <w:r>
-        <w:t>- Command Object Referrers in a Diagram</w:t>
-      </w:r>
-    </w:p>
-    <w:p>
-      <w:r>
-        <w:t>- Command Definition Referrers</w:t>
-      </w:r>
-    </w:p>
-    <w:p>
-      <w:r>
-        <w:t>- Command Definition Referrers in a Diagram</w:t>
-      </w:r>
-    </w:p>
-    <w:p/>
-    <w:p>
-      <w:r>
-        <w:t>JJ</w:t>
-      </w:r>
-    </w:p>
-    <w:p/>
-    <w:p>
-      <w:r>
-        <w:t>Referrers,</w:t>
-      </w:r>
-    </w:p>
-    <w:p>
-      <w:r>
-        <w:t>2008-08-28</w:t>
-      </w:r>
-    </w:p>
-    <w:p/>
-    <w:p>
-      <w:r>
-        <w:rPr>
-          <w:color w:val="FF0000"/>
-        </w:rPr>
-        <w:t>The*</w:t>
-      </w:r>
-      <w:r>
-        <w:t xml:space="preserve"> referrers articles </w:t>
-      </w:r>
-      <w:r>
-        <w:rPr>
-          <w:color w:val="FF0000"/>
-        </w:rPr>
-        <w:t>are</w:t>
-      </w:r>
-      <w:r>
-        <w:t xml:space="preserve"> </w:t>
-      </w:r>
-      <w:r>
-        <w:rPr>
-          <w:color w:val="FF0000"/>
-        </w:rPr>
-        <w:t>not</w:t>
-      </w:r>
-      <w:r>
-        <w:rPr>
-          <w:color w:val="FF0000"/>
-        </w:rPr>
-        <w:t>*</w:t>
-      </w:r>
-      <w:r>
-        <w:t xml:space="preserve"> </w:t>
-      </w:r>
-      <w:r>
-        <w:rPr>
-          <w:color w:val="FF0000"/>
-        </w:rPr>
-        <w:t>finish</w:t>
-      </w:r>
-      <w:r>
-        <w:t xml:space="preserve">ed, </w:t>
-      </w:r>
-      <w:r>
-        <w:rPr>
-          <w:color w:val="FF0000"/>
-        </w:rPr>
-        <w:t>because*</w:t>
-      </w:r>
-      <w:r>
-        <w:t xml:space="preserve"> referrers </w:t>
-      </w:r>
-      <w:r>
-        <w:rPr>
-          <w:color w:val="FF0000"/>
-        </w:rPr>
-        <w:t>need</w:t>
-      </w:r>
-      <w:r>
-        <w:t xml:space="preserve">s </w:t>
-      </w:r>
-      <w:r>
-        <w:rPr>
-          <w:color w:val="FF0000"/>
-        </w:rPr>
-        <w:t>to be</w:t>
-      </w:r>
-      <w:r>
-        <w:t xml:space="preserve"> reconsidered later, and it involves </w:t>
-      </w:r>
-      <w:r>
-        <w:rPr>
-          <w:color w:val="FF0000"/>
-        </w:rPr>
-        <w:t>much</w:t>
-      </w:r>
-      <w:r>
-        <w:t xml:space="preserve"> different material, that takes time to go into.</w:t>
-      </w:r>
-    </w:p>
-    <w:p/>
-    <w:p>
-      <w:r>
-        <w:t xml:space="preserve">- </w:t>
-      </w:r>
-      <w:r>
-        <w:rPr>
-          <w:color w:val="FF0000"/>
-        </w:rPr>
-        <w:t>I</w:t>
-      </w:r>
-      <w:r>
-        <w:t xml:space="preserve"> hate it, that </w:t>
-      </w:r>
-      <w:r>
-        <w:rPr>
-          <w:color w:val="FF0000"/>
-        </w:rPr>
-        <w:t>I</w:t>
-      </w:r>
-      <w:r>
-        <w:t xml:space="preserve"> </w:t>
-      </w:r>
-      <w:r>
-        <w:rPr>
-          <w:color w:val="FF0000"/>
-        </w:rPr>
-        <w:t>could*</w:t>
-      </w:r>
-      <w:r>
-        <w:t xml:space="preserve"> </w:t>
-      </w:r>
-      <w:r>
-        <w:rPr>
-          <w:color w:val="FF0000"/>
-        </w:rPr>
-        <w:t>not</w:t>
-      </w:r>
-      <w:r>
-        <w:rPr>
-          <w:color w:val="FF0000"/>
-        </w:rPr>
-        <w:t>*</w:t>
-      </w:r>
-      <w:r>
-        <w:t xml:space="preserve"> </w:t>
-      </w:r>
-      <w:r>
-        <w:rPr>
-          <w:color w:val="FF0000"/>
-        </w:rPr>
-        <w:t>finish</w:t>
-      </w:r>
-      <w:r>
-        <w:t xml:space="preserve"> </w:t>
-      </w:r>
-      <w:r>
-        <w:rPr>
-          <w:color w:val="FF0000"/>
-        </w:rPr>
-        <w:t>the*</w:t>
-      </w:r>
-      <w:r>
-        <w:t xml:space="preserve"> referrers articles.</w:t>
-      </w:r>
-    </w:p>
-    <w:p>
-      <w:r>
-        <w:t xml:space="preserve">- </w:t>
-      </w:r>
-      <w:r>
-        <w:rPr>
-          <w:color w:val="FF0000"/>
-        </w:rPr>
-        <w:t>But*</w:t>
-      </w:r>
-      <w:r>
-        <w:t xml:space="preserve"> it </w:t>
-      </w:r>
-      <w:r>
-        <w:rPr>
-          <w:color w:val="FF0000"/>
+        <w:rPr>
+          <w:lang w:val="nl-NL"/>
+        </w:rPr>
+        <w:t xml:space="preserve"> het anders. Die hebben altijd een richting,</w:t>
+      </w:r>
+      <w:r>
+        <w:rPr>
+          <w:lang w:val="nl-NL"/>
+        </w:rPr>
+        <w:t xml:space="preserve"> </w:t>
+      </w:r>
+      <w:r>
+        <w:rPr>
+          <w:lang w:val="nl-NL"/>
+        </w:rPr>
+        <w:t xml:space="preserve">en de relatie terug </w:t>
+      </w:r>
+      <w:r>
+        <w:rPr>
+          <w:color w:val="FF0000"/>
+          <w:lang w:val="nl-NL"/>
         </w:rPr>
         <w:t>is</w:t>
       </w:r>
       <w:r>
-        <w:t xml:space="preserve"> </w:t>
-      </w:r>
-      <w:r>
-        <w:rPr>
-          <w:color w:val="FF0000"/>
-        </w:rPr>
-        <w:t>too</w:t>
-      </w:r>
-      <w:r>
-        <w:t xml:space="preserve"> </w:t>
-      </w:r>
-      <w:r>
-        <w:rPr>
-          <w:color w:val="FF0000"/>
-        </w:rPr>
-        <w:t>much</w:t>
-      </w:r>
-      <w:r>
-        <w:t xml:space="preserve"> to go into </w:t>
-      </w:r>
-      <w:r>
-        <w:rPr>
-          <w:color w:val="FF0000"/>
-        </w:rPr>
-        <w:t>just</w:t>
-      </w:r>
-      <w:r>
-        <w:t xml:space="preserve"> </w:t>
-      </w:r>
-      <w:r>
-        <w:rPr>
-          <w:color w:val="FF0000"/>
-        </w:rPr>
-        <w:t>like</w:t>
-      </w:r>
-      <w:r>
-        <w:t xml:space="preserve"> that.</w:t>
-      </w:r>
-    </w:p>
-    <w:p>
-      <w:r>
-        <w:t xml:space="preserve">- </w:t>
-      </w:r>
-      <w:r>
-        <w:rPr>
-          <w:color w:val="FF0000"/>
-        </w:rPr>
-        <w:t>I</w:t>
-      </w:r>
-      <w:r>
-        <w:t xml:space="preserve"> </w:t>
-      </w:r>
-      <w:r>
-        <w:rPr>
-          <w:color w:val="FF0000"/>
-        </w:rPr>
-        <w:t>have</w:t>
-      </w:r>
-      <w:r>
-        <w:rPr>
-          <w:color w:val="FF0000"/>
-        </w:rPr>
-        <w:t xml:space="preserve"> to</w:t>
-      </w:r>
-      <w:r>
-        <w:t xml:space="preserve"> accept that </w:t>
-      </w:r>
-      <w:r>
-        <w:rPr>
-          <w:color w:val="FF0000"/>
-        </w:rPr>
-        <w:t>the*</w:t>
-      </w:r>
-      <w:r>
-        <w:t xml:space="preserve"> produced article group </w:t>
-      </w:r>
-      <w:r>
-        <w:rPr>
-          <w:color w:val="FF0000"/>
-        </w:rPr>
-        <w:t>will</w:t>
-      </w:r>
-      <w:r>
-        <w:t xml:space="preserve"> contaiin two subjects, that </w:t>
-      </w:r>
-      <w:r>
-        <w:rPr>
-          <w:color w:val="FF0000"/>
-        </w:rPr>
-        <w:t>are</w:t>
-      </w:r>
-      <w:r>
-        <w:t xml:space="preserve"> </w:t>
-      </w:r>
-      <w:r>
-        <w:rPr>
-          <w:color w:val="FF0000"/>
-        </w:rPr>
-        <w:t>not</w:t>
-      </w:r>
-      <w:r>
-        <w:rPr>
-          <w:color w:val="FF0000"/>
-        </w:rPr>
-        <w:t>*</w:t>
-      </w:r>
-      <w:r>
-        <w:t xml:space="preserve"> </w:t>
-      </w:r>
-      <w:r>
-        <w:rPr>
-          <w:color w:val="FF0000"/>
-        </w:rPr>
-        <w:t>finish</w:t>
-      </w:r>
-      <w:r>
-        <w:t>ed.</w:t>
-      </w:r>
-    </w:p>
-    <w:p/>
-    <w:p>
-      <w:r>
-        <w:t>JJ</w:t>
-      </w:r>
-    </w:p>
-    <w:p/>
+        <w:rPr>
+          <w:lang w:val="nl-NL"/>
+        </w:rPr>
+        <w:t xml:space="preserve"> echt de </w:t>
+      </w:r>
+      <w:proofErr w:type="spellStart"/>
+      <w:r>
+        <w:rPr>
+          <w:lang w:val="nl-NL"/>
+        </w:rPr>
+        <w:t>backwards</w:t>
+      </w:r>
+      <w:proofErr w:type="spellEnd"/>
+      <w:r>
+        <w:rPr>
+          <w:lang w:val="nl-NL"/>
+        </w:rPr>
+        <w:t xml:space="preserve"> verwijzing.</w:t>
+      </w:r>
+    </w:p>
     <w:p>
       <w:pPr>
         <w:ind w:left="568"/>
@@ -8713,11 +9155,32 @@
           <w:lang w:val="nl-NL"/>
         </w:rPr>
       </w:pPr>
-      <w:r>
+    </w:p>
+    <w:p>
+      <w:pPr>
+        <w:ind w:left="568"/>
         <w:rPr>
           <w:lang w:val="nl-NL"/>
         </w:rPr>
-        <w:t>Referrers,</w:t>
+      </w:pPr>
+      <w:r>
+        <w:rPr>
+          <w:lang w:val="nl-NL"/>
+        </w:rPr>
+        <w:t xml:space="preserve">Het </w:t>
+      </w:r>
+      <w:r>
+        <w:rPr>
+          <w:color w:val="FF0000"/>
+          <w:lang w:val="nl-NL"/>
+        </w:rPr>
+        <w:t>is</w:t>
+      </w:r>
+      <w:r>
+        <w:rPr>
+          <w:lang w:val="nl-NL"/>
+        </w:rPr>
+        <w:t xml:space="preserve"> zeg maar een kwestie van 'belachelijk om allemaal bij te houden'.</w:t>
       </w:r>
     </w:p>
     <w:p>
@@ -8727,6 +9190,12 @@
           <w:lang w:val="nl-NL"/>
         </w:rPr>
       </w:pPr>
+      <w:r>
+        <w:rPr>
+          <w:lang w:val="nl-NL"/>
+        </w:rPr>
+        <w:t xml:space="preserve"> </w:t>
+      </w:r>
     </w:p>
     <w:p>
       <w:pPr>
@@ -8739,7 +9208,47 @@
         <w:rPr>
           <w:lang w:val="nl-NL"/>
         </w:rPr>
-        <w:t>Referenties naar een copy functie wil je</w:t>
+        <w:t xml:space="preserve">Alleen soms wil je voor een definitie, die zijn </w:t>
+      </w:r>
+      <w:proofErr w:type="spellStart"/>
+      <w:r>
+        <w:rPr>
+          <w:lang w:val="nl-NL"/>
+        </w:rPr>
+        <w:t>referrers</w:t>
+      </w:r>
+      <w:proofErr w:type="spellEnd"/>
+      <w:r>
+        <w:rPr>
+          <w:lang w:val="nl-NL"/>
+        </w:rPr>
+        <w:t xml:space="preserve"> niet bijhoudt,</w:t>
+      </w:r>
+      <w:r>
+        <w:rPr>
+          <w:lang w:val="nl-NL"/>
+        </w:rPr>
+        <w:t xml:space="preserve"> </w:t>
+      </w:r>
+      <w:r>
+        <w:rPr>
+          <w:lang w:val="nl-NL"/>
+        </w:rPr>
+        <w:t xml:space="preserve">toch </w:t>
+      </w:r>
+      <w:proofErr w:type="spellStart"/>
+      <w:r>
+        <w:rPr>
+          <w:lang w:val="nl-NL"/>
+        </w:rPr>
+        <w:t>referrers</w:t>
+      </w:r>
+      <w:proofErr w:type="spellEnd"/>
+      <w:r>
+        <w:rPr>
+          <w:lang w:val="nl-NL"/>
+        </w:rPr>
+        <w:t xml:space="preserve"> bijhouden.</w:t>
       </w:r>
     </w:p>
     <w:p>
@@ -8753,7 +9262,7 @@
         <w:rPr>
           <w:lang w:val="nl-NL"/>
         </w:rPr>
-        <w:t>ook niet in de in de copy command definitie zelf bijhouden.</w:t>
+        <w:t xml:space="preserve"> </w:t>
       </w:r>
     </w:p>
     <w:p>
@@ -8767,7 +9276,33 @@
         <w:rPr>
           <w:lang w:val="nl-NL"/>
         </w:rPr>
-        <w:t>Maar je zou wel de mogelijkheid willen hebben om te querien</w:t>
+        <w:t xml:space="preserve">Eigenlijk moet dan een systeem de </w:t>
+      </w:r>
+      <w:proofErr w:type="spellStart"/>
+      <w:r>
+        <w:rPr>
+          <w:lang w:val="nl-NL"/>
+        </w:rPr>
+        <w:t>referrers</w:t>
+      </w:r>
+      <w:proofErr w:type="spellEnd"/>
+      <w:r>
+        <w:rPr>
+          <w:lang w:val="nl-NL"/>
+        </w:rPr>
+        <w:t xml:space="preserve"> naar een definitie van een</w:t>
+      </w:r>
+      <w:r>
+        <w:rPr>
+          <w:lang w:val="nl-NL"/>
+        </w:rPr>
+        <w:t xml:space="preserve"> </w:t>
+      </w:r>
+      <w:r>
+        <w:rPr>
+          <w:lang w:val="nl-NL"/>
+        </w:rPr>
+        <w:t>ander systeem bij kunnen houden.</w:t>
       </w:r>
     </w:p>
     <w:p>
@@ -8781,7 +9316,7 @@
         <w:rPr>
           <w:lang w:val="nl-NL"/>
         </w:rPr>
-        <w:t>welke kopieeracties er binnen een bepaald systeem zijn.</w:t>
+        <w:t xml:space="preserve"> </w:t>
       </w:r>
     </w:p>
     <w:p>
@@ -8795,413 +9330,82 @@
         <w:rPr>
           <w:lang w:val="nl-NL"/>
         </w:rPr>
-        <w:t>Je kunt altijd een ruwe sequentiele zoek-query uitvoeren op</w:t>
-      </w:r>
-    </w:p>
-    <w:p>
-      <w:pPr>
-        <w:ind w:left="568"/>
+        <w:t xml:space="preserve">Je maakt bij </w:t>
+      </w:r>
+      <w:proofErr w:type="spellStart"/>
+      <w:r>
         <w:rPr>
           <w:lang w:val="nl-NL"/>
         </w:rPr>
-      </w:pPr>
+        <w:t>methods</w:t>
+      </w:r>
+      <w:proofErr w:type="spellEnd"/>
       <w:r>
         <w:rPr>
           <w:lang w:val="nl-NL"/>
         </w:rPr>
-        <w:t>een subsysteem.</w:t>
-      </w:r>
-    </w:p>
-    <w:p>
-      <w:pPr>
-        <w:ind w:left="568"/>
+        <w:t xml:space="preserve"> eigenlijk ook relaties tussen </w:t>
+      </w:r>
+      <w:proofErr w:type="spellStart"/>
+      <w:r>
         <w:rPr>
           <w:lang w:val="nl-NL"/>
         </w:rPr>
-      </w:pPr>
+        <w:t>method</w:t>
+      </w:r>
+      <w:proofErr w:type="spellEnd"/>
       <w:r>
         <w:rPr>
           <w:lang w:val="nl-NL"/>
         </w:rPr>
-        <w:t xml:space="preserve">Maar je wilt het misschien ook centraal bijhouden. Dan </w:t>
-      </w:r>
-    </w:p>
-    <w:p>
-      <w:pPr>
-        <w:ind w:left="568"/>
+        <w:t xml:space="preserve"> </w:t>
+      </w:r>
+      <w:proofErr w:type="spellStart"/>
+      <w:r>
         <w:rPr>
           <w:lang w:val="nl-NL"/>
         </w:rPr>
-      </w:pPr>
+        <w:t>definitions</w:t>
+      </w:r>
+      <w:proofErr w:type="spellEnd"/>
       <w:r>
         <w:rPr>
           <w:lang w:val="nl-NL"/>
         </w:rPr>
-        <w:t>zou je een filter index moeten kunnen maken,</w:t>
-      </w:r>
-    </w:p>
-    <w:p>
-      <w:pPr>
-        <w:ind w:left="568"/>
+        <w:t xml:space="preserve"> aan.</w:t>
+      </w:r>
+      <w:r>
         <w:rPr>
           <w:lang w:val="nl-NL"/>
         </w:rPr>
-      </w:pPr>
+        <w:t xml:space="preserve"> </w:t>
+      </w:r>
       <w:r>
         <w:rPr>
           <w:lang w:val="nl-NL"/>
         </w:rPr>
-        <w:t>maar een filter index gezet op een elders gedefinieerde</w:t>
-      </w:r>
-    </w:p>
-    <w:p>
-      <w:pPr>
-        <w:ind w:left="568"/>
+        <w:t xml:space="preserve">Die zouden dan ook </w:t>
+      </w:r>
+      <w:proofErr w:type="spellStart"/>
+      <w:r>
         <w:rPr>
           <w:lang w:val="nl-NL"/>
         </w:rPr>
-      </w:pPr>
+        <w:t>referrers</w:t>
+      </w:r>
+      <w:proofErr w:type="spellEnd"/>
       <w:r>
         <w:rPr>
           <w:lang w:val="nl-NL"/>
         </w:rPr>
-        <w:t>method of class.</w:t>
-      </w:r>
-    </w:p>
-    <w:p>
-      <w:pPr>
-        <w:ind w:left="568"/>
+        <w:t xml:space="preserve"> bij kunnen houden, en een gesynchroniseerde</w:t>
+      </w:r>
+      <w:r>
         <w:rPr>
           <w:lang w:val="nl-NL"/>
         </w:rPr>
-      </w:pPr>
-      <w:r>
-        <w:rPr>
-          <w:lang w:val="nl-NL"/>
-        </w:rPr>
-        <w:t xml:space="preserve"> </w:t>
-      </w:r>
-    </w:p>
-    <w:p>
-      <w:pPr>
-        <w:ind w:left="568"/>
-        <w:rPr>
-          <w:lang w:val="nl-NL"/>
-        </w:rPr>
-      </w:pPr>
-      <w:r>
-        <w:rPr>
-          <w:lang w:val="nl-NL"/>
-        </w:rPr>
-        <w:t>Ik heb er toch best moeite mee, dat je</w:t>
-      </w:r>
-    </w:p>
-    <w:p>
-      <w:pPr>
-        <w:ind w:left="568"/>
-        <w:rPr>
-          <w:lang w:val="nl-NL"/>
-        </w:rPr>
-      </w:pPr>
-      <w:r>
-        <w:rPr>
-          <w:lang w:val="nl-NL"/>
-        </w:rPr>
-        <w:t>in een stuk diagram niet ziet wat er allemaal naar</w:t>
-      </w:r>
-    </w:p>
-    <w:p>
-      <w:pPr>
-        <w:ind w:left="568"/>
-        <w:rPr>
-          <w:lang w:val="nl-NL"/>
-        </w:rPr>
-      </w:pPr>
-      <w:r>
-        <w:rPr>
-          <w:lang w:val="nl-NL"/>
-        </w:rPr>
-        <w:t>een bepaald object verwijst, maar alleen waarnaar</w:t>
-      </w:r>
-    </w:p>
-    <w:p>
-      <w:pPr>
-        <w:ind w:left="568"/>
-        <w:rPr>
-          <w:lang w:val="nl-NL"/>
-        </w:rPr>
-      </w:pPr>
-      <w:r>
-        <w:rPr>
-          <w:lang w:val="nl-NL"/>
-        </w:rPr>
-        <w:t>de objecten in de diagram verwijzen.</w:t>
-      </w:r>
-    </w:p>
-    <w:p>
-      <w:pPr>
-        <w:ind w:left="568"/>
-        <w:rPr>
-          <w:lang w:val="nl-NL"/>
-        </w:rPr>
-      </w:pPr>
-      <w:r>
-        <w:rPr>
-          <w:lang w:val="nl-NL"/>
-        </w:rPr>
-        <w:t>O, wacht, dat gebeurt voor objecten wel, omdat</w:t>
-      </w:r>
-    </w:p>
-    <w:p>
-      <w:pPr>
-        <w:ind w:left="568"/>
-        <w:rPr>
-          <w:lang w:val="nl-NL"/>
-        </w:rPr>
-      </w:pPr>
-      <w:r>
-        <w:rPr>
-          <w:lang w:val="nl-NL"/>
-        </w:rPr>
-        <w:t>de gerelateerde objecten als sub objecten worden getoond.</w:t>
-      </w:r>
-    </w:p>
-    <w:p>
-      <w:pPr>
-        <w:ind w:left="568"/>
-        <w:rPr>
-          <w:lang w:val="nl-NL"/>
-        </w:rPr>
-      </w:pPr>
-      <w:r>
-        <w:rPr>
-          <w:lang w:val="nl-NL"/>
-        </w:rPr>
-        <w:t>Heen en weer relaties tussen objecten in principe gelijkwaardig.</w:t>
-      </w:r>
-    </w:p>
-    <w:p>
-      <w:pPr>
-        <w:ind w:left="568"/>
-        <w:rPr>
-          <w:lang w:val="nl-NL"/>
-        </w:rPr>
-      </w:pPr>
-      <w:r>
-        <w:rPr>
-          <w:lang w:val="nl-NL"/>
-        </w:rPr>
-        <w:t xml:space="preserve">Maar bij methods </w:t>
-      </w:r>
-      <w:r>
-        <w:rPr>
-          <w:color w:val="FF0000"/>
-          <w:lang w:val="nl-NL"/>
-        </w:rPr>
-        <w:t>is</w:t>
-      </w:r>
-      <w:r>
-        <w:rPr>
-          <w:lang w:val="nl-NL"/>
-        </w:rPr>
-        <w:t xml:space="preserve"> het anders. Die hebben altijd een richting,</w:t>
-      </w:r>
-    </w:p>
-    <w:p>
-      <w:pPr>
-        <w:ind w:left="568"/>
-        <w:rPr>
-          <w:lang w:val="nl-NL"/>
-        </w:rPr>
-      </w:pPr>
-      <w:r>
-        <w:rPr>
-          <w:lang w:val="nl-NL"/>
-        </w:rPr>
-        <w:t xml:space="preserve">en de relatie terug </w:t>
-      </w:r>
-      <w:r>
-        <w:rPr>
-          <w:color w:val="FF0000"/>
-          <w:lang w:val="nl-NL"/>
-        </w:rPr>
-        <w:t>is</w:t>
-      </w:r>
-      <w:r>
-        <w:rPr>
-          <w:lang w:val="nl-NL"/>
-        </w:rPr>
-        <w:t xml:space="preserve"> echt de backwards verwijzing.</w:t>
-      </w:r>
-    </w:p>
-    <w:p>
-      <w:pPr>
-        <w:ind w:left="568"/>
-        <w:rPr>
-          <w:lang w:val="nl-NL"/>
-        </w:rPr>
-      </w:pPr>
-    </w:p>
-    <w:p>
-      <w:pPr>
-        <w:ind w:left="568"/>
-        <w:rPr>
-          <w:lang w:val="nl-NL"/>
-        </w:rPr>
-      </w:pPr>
-      <w:r>
-        <w:rPr>
-          <w:lang w:val="nl-NL"/>
-        </w:rPr>
-        <w:t xml:space="preserve">Het </w:t>
-      </w:r>
-      <w:r>
-        <w:rPr>
-          <w:color w:val="FF0000"/>
-          <w:lang w:val="nl-NL"/>
-        </w:rPr>
-        <w:t>is</w:t>
-      </w:r>
-      <w:r>
-        <w:rPr>
-          <w:lang w:val="nl-NL"/>
-        </w:rPr>
-        <w:t xml:space="preserve"> zeg maar een kwestie van 'belachelijk om allemaal bij te houden'.</w:t>
-      </w:r>
-    </w:p>
-    <w:p>
-      <w:pPr>
-        <w:ind w:left="568"/>
-        <w:rPr>
-          <w:lang w:val="nl-NL"/>
-        </w:rPr>
-      </w:pPr>
-      <w:r>
-        <w:rPr>
-          <w:lang w:val="nl-NL"/>
-        </w:rPr>
-        <w:t xml:space="preserve"> </w:t>
-      </w:r>
-    </w:p>
-    <w:p>
-      <w:pPr>
-        <w:ind w:left="568"/>
-        <w:rPr>
-          <w:lang w:val="nl-NL"/>
-        </w:rPr>
-      </w:pPr>
-      <w:r>
-        <w:rPr>
-          <w:lang w:val="nl-NL"/>
-        </w:rPr>
-        <w:t>Alleen soms wil je voor een definitie, die zijn referrers niet bijhoudt,</w:t>
-      </w:r>
-    </w:p>
-    <w:p>
-      <w:pPr>
-        <w:ind w:left="568"/>
-        <w:rPr>
-          <w:lang w:val="nl-NL"/>
-        </w:rPr>
-      </w:pPr>
-      <w:r>
-        <w:rPr>
-          <w:lang w:val="nl-NL"/>
-        </w:rPr>
-        <w:t>toch referrers bijhouden.</w:t>
-      </w:r>
-    </w:p>
-    <w:p>
-      <w:pPr>
-        <w:ind w:left="568"/>
-        <w:rPr>
-          <w:lang w:val="nl-NL"/>
-        </w:rPr>
-      </w:pPr>
-      <w:r>
-        <w:rPr>
-          <w:lang w:val="nl-NL"/>
-        </w:rPr>
-        <w:t xml:space="preserve"> </w:t>
-      </w:r>
-    </w:p>
-    <w:p>
-      <w:pPr>
-        <w:ind w:left="568"/>
-        <w:rPr>
-          <w:lang w:val="nl-NL"/>
-        </w:rPr>
-      </w:pPr>
-      <w:r>
-        <w:rPr>
-          <w:lang w:val="nl-NL"/>
-        </w:rPr>
-        <w:t>Eigenlijk moet dan een systeem de referrers naar een definitie van een</w:t>
-      </w:r>
-    </w:p>
-    <w:p>
-      <w:pPr>
-        <w:ind w:left="568"/>
-        <w:rPr>
-          <w:lang w:val="nl-NL"/>
-        </w:rPr>
-      </w:pPr>
-      <w:r>
-        <w:rPr>
-          <w:lang w:val="nl-NL"/>
-        </w:rPr>
-        <w:t>ander systeem bij kunnen houden.</w:t>
-      </w:r>
-    </w:p>
-    <w:p>
-      <w:pPr>
-        <w:ind w:left="568"/>
-        <w:rPr>
-          <w:lang w:val="nl-NL"/>
-        </w:rPr>
-      </w:pPr>
-      <w:r>
-        <w:rPr>
-          <w:lang w:val="nl-NL"/>
-        </w:rPr>
-        <w:t xml:space="preserve"> </w:t>
-      </w:r>
-    </w:p>
-    <w:p>
-      <w:pPr>
-        <w:ind w:left="568"/>
-        <w:rPr>
-          <w:lang w:val="nl-NL"/>
-        </w:rPr>
-      </w:pPr>
-      <w:r>
-        <w:rPr>
-          <w:lang w:val="nl-NL"/>
-        </w:rPr>
-        <w:t>Je maakt bij methods eigenlijk ook relaties tussen method definitions aan.</w:t>
-      </w:r>
-    </w:p>
-    <w:p>
-      <w:pPr>
-        <w:ind w:left="568"/>
-        <w:rPr>
-          <w:lang w:val="nl-NL"/>
-        </w:rPr>
-      </w:pPr>
-      <w:r>
-        <w:rPr>
-          <w:lang w:val="nl-NL"/>
-        </w:rPr>
-        <w:t>Die zouden dan ook referrers bij kunnen houden, en een gesynchroniseerde</w:t>
-      </w:r>
-    </w:p>
-    <w:p>
-      <w:pPr>
-        <w:ind w:left="568"/>
-        <w:rPr>
-          <w:lang w:val="nl-NL"/>
-        </w:rPr>
-      </w:pPr>
+        <w:t xml:space="preserve"> </w:t>
+      </w:r>
       <w:r>
         <w:rPr>
           <w:lang w:val="nl-NL"/>

</xml_diff>